<commit_message>
chore: rename "Français" subject to "Philosophie" and update "Dérivation" maths file
</commit_message>
<xml_diff>
--- a/public/files/maths/derivation/derivation.docx
+++ b/public/files/maths/derivation/derivation.docx
@@ -20,36 +20,46 @@
         <w:rPr>
           <w:color w:val="808080" w:themeColor="background1" w:themeShade="80"/>
         </w:rPr>
-        <w:t>Mathématiques – Première spécialité</w:t>
+        <w:t>Mathématiques – Première</w:t>
+      </w:r>
+      <w:r>
+        <w:rPr>
+          <w:color w:val="808080" w:themeColor="background1" w:themeShade="80"/>
+        </w:rPr>
+        <w:t>/Terminale</w:t>
+      </w:r>
+      <w:r>
+        <w:rPr>
+          <w:color w:val="808080" w:themeColor="background1" w:themeShade="80"/>
+        </w:rPr>
+        <w:t xml:space="preserve"> spécialité</w:t>
       </w:r>
     </w:p>
     <w:p>
       <w:pPr>
         <w:pStyle w:val="Titre1"/>
         <w:rPr>
-          <w:color w:val="4472C4" w:themeColor="accent1"/>
+          <w:color w:val="36A57E"/>
         </w:rPr>
       </w:pPr>
       <w:r>
         <w:rPr>
-          <w:color w:val="4472C4" w:themeColor="accent1"/>
+          <w:color w:val="36A57E"/>
         </w:rPr>
         <w:t xml:space="preserve">I. </w:t>
       </w:r>
       <w:r>
         <w:rPr>
-          <w:color w:val="4472C4" w:themeColor="accent1"/>
+          <w:color w:val="36A57E"/>
         </w:rPr>
         <w:t>N</w:t>
       </w:r>
       <w:r>
         <w:rPr>
-          <w:color w:val="4472C4" w:themeColor="accent1"/>
+          <w:color w:val="36A57E"/>
         </w:rPr>
         <w:t>ombre dérivé</w:t>
       </w:r>
-      <w:bookmarkStart w:id="0" w:name="_GoBack"/>
-      <w:bookmarkEnd w:id="0"/>
     </w:p>
     <w:p>
       <w:pPr>
@@ -378,12 +388,12 @@
       <w:pPr>
         <w:pStyle w:val="Titre1"/>
         <w:rPr>
-          <w:color w:val="4472C4" w:themeColor="accent1"/>
+          <w:color w:val="36A57E"/>
         </w:rPr>
       </w:pPr>
       <w:r>
         <w:rPr>
-          <w:color w:val="4472C4" w:themeColor="accent1"/>
+          <w:color w:val="36A57E"/>
         </w:rPr>
         <w:t>II. Tangente</w:t>
       </w:r>
@@ -652,13 +662,13 @@
         <w:pStyle w:val="Titre1"/>
         <w:rPr>
           <w:rFonts w:eastAsiaTheme="minorEastAsia"/>
-          <w:color w:val="4472C4" w:themeColor="accent1"/>
+          <w:color w:val="36A57E"/>
         </w:rPr>
       </w:pPr>
       <w:r>
         <w:rPr>
           <w:rFonts w:eastAsiaTheme="minorEastAsia"/>
-          <w:color w:val="4472C4" w:themeColor="accent1"/>
+          <w:color w:val="36A57E"/>
         </w:rPr>
         <w:t>III. Fonction dérivée</w:t>
       </w:r>
@@ -794,14 +804,6 @@
         </w:rPr>
         <w:t xml:space="preserve"> n’est pas dérivable en 0).</w:t>
       </w:r>
-    </w:p>
-    <w:p>
-      <w:pPr>
-        <w:jc w:val="both"/>
-        <w:rPr>
-          <w:rFonts w:eastAsiaTheme="minorEastAsia"/>
-        </w:rPr>
-      </w:pPr>
     </w:p>
     <w:tbl>
       <w:tblPr>
@@ -1496,7 +1498,7 @@
       </w:tr>
       <w:tr>
         <w:trPr>
-          <w:trHeight w:val="624"/>
+          <w:trHeight w:val="527"/>
         </w:trPr>
         <w:tc>
           <w:tcPr>
@@ -1508,14 +1510,14 @@
             <w:pPr>
               <w:jc w:val="center"/>
               <w:rPr>
-                <w:rFonts w:eastAsiaTheme="minorEastAsia"/>
+                <w:rFonts w:ascii="Calibri" w:eastAsia="Calibri" w:hAnsi="Calibri" w:cs="Times New Roman"/>
               </w:rPr>
             </w:pPr>
             <m:oMathPara>
               <m:oMath>
                 <m:r>
                   <w:rPr>
-                    <w:rFonts w:ascii="Cambria Math" w:eastAsiaTheme="minorEastAsia" w:hAnsi="Cambria Math"/>
+                    <w:rFonts w:ascii="Cambria Math" w:eastAsia="Calibri" w:hAnsi="Cambria Math" w:cs="Times New Roman"/>
                   </w:rPr>
                   <m:t>f</m:t>
                 </m:r>
@@ -1523,7 +1525,7 @@
                   <m:dPr>
                     <m:ctrlPr>
                       <w:rPr>
-                        <w:rFonts w:ascii="Cambria Math" w:eastAsiaTheme="minorEastAsia" w:hAnsi="Cambria Math"/>
+                        <w:rFonts w:ascii="Cambria Math" w:eastAsia="Calibri" w:hAnsi="Cambria Math" w:cs="Times New Roman"/>
                         <w:i/>
                       </w:rPr>
                     </m:ctrlPr>
@@ -1531,7 +1533,7 @@
                   <m:e>
                     <m:r>
                       <w:rPr>
-                        <w:rFonts w:ascii="Cambria Math" w:eastAsiaTheme="minorEastAsia" w:hAnsi="Cambria Math"/>
+                        <w:rFonts w:ascii="Cambria Math" w:eastAsia="Calibri" w:hAnsi="Cambria Math" w:cs="Times New Roman"/>
                       </w:rPr>
                       <m:t>x</m:t>
                     </m:r>
@@ -1539,7 +1541,7 @@
                 </m:d>
                 <m:r>
                   <w:rPr>
-                    <w:rFonts w:ascii="Cambria Math" w:eastAsiaTheme="minorEastAsia" w:hAnsi="Cambria Math"/>
+                    <w:rFonts w:ascii="Cambria Math" w:eastAsia="Calibri" w:hAnsi="Cambria Math" w:cs="Times New Roman"/>
                   </w:rPr>
                   <m:t>=</m:t>
                 </m:r>
@@ -1547,7 +1549,7 @@
                   <m:fPr>
                     <m:ctrlPr>
                       <w:rPr>
-                        <w:rFonts w:ascii="Cambria Math" w:eastAsiaTheme="minorEastAsia" w:hAnsi="Cambria Math"/>
+                        <w:rFonts w:ascii="Cambria Math" w:eastAsia="Calibri" w:hAnsi="Cambria Math" w:cs="Times New Roman"/>
                         <w:i/>
                       </w:rPr>
                     </m:ctrlPr>
@@ -1555,18 +1557,38 @@
                   <m:num>
                     <m:r>
                       <w:rPr>
-                        <w:rFonts w:ascii="Cambria Math" w:eastAsiaTheme="minorEastAsia" w:hAnsi="Cambria Math"/>
+                        <w:rFonts w:ascii="Cambria Math" w:eastAsia="Calibri" w:hAnsi="Cambria Math" w:cs="Times New Roman"/>
                       </w:rPr>
                       <m:t>1</m:t>
                     </m:r>
                   </m:num>
                   <m:den>
-                    <m:r>
-                      <w:rPr>
-                        <w:rFonts w:ascii="Cambria Math" w:eastAsiaTheme="minorEastAsia" w:hAnsi="Cambria Math"/>
-                      </w:rPr>
-                      <m:t>x</m:t>
-                    </m:r>
+                    <m:sSup>
+                      <m:sSupPr>
+                        <m:ctrlPr>
+                          <w:rPr>
+                            <w:rFonts w:ascii="Cambria Math" w:eastAsia="Calibri" w:hAnsi="Cambria Math" w:cs="Times New Roman"/>
+                            <w:i/>
+                          </w:rPr>
+                        </m:ctrlPr>
+                      </m:sSupPr>
+                      <m:e>
+                        <m:r>
+                          <w:rPr>
+                            <w:rFonts w:ascii="Cambria Math" w:eastAsia="Calibri" w:hAnsi="Cambria Math" w:cs="Times New Roman"/>
+                          </w:rPr>
+                          <m:t>x</m:t>
+                        </m:r>
+                      </m:e>
+                      <m:sup>
+                        <m:r>
+                          <w:rPr>
+                            <w:rFonts w:ascii="Cambria Math" w:eastAsia="Calibri" w:hAnsi="Cambria Math" w:cs="Times New Roman"/>
+                          </w:rPr>
+                          <m:t>n</m:t>
+                        </m:r>
+                      </m:sup>
+                    </m:sSup>
                   </m:den>
                 </m:f>
               </m:oMath>
@@ -1583,7 +1605,7 @@
             <w:pPr>
               <w:jc w:val="center"/>
               <w:rPr>
-                <w:rFonts w:eastAsiaTheme="minorEastAsia"/>
+                <w:rFonts w:ascii="Calibri" w:eastAsia="Times New Roman" w:hAnsi="Calibri" w:cs="Times New Roman"/>
               </w:rPr>
             </w:pPr>
             <m:oMathPara>
@@ -1625,6 +1647,297 @@
           <w:tcPr>
             <w:tcW w:w="2835" w:type="dxa"/>
             <w:shd w:val="clear" w:color="auto" w:fill="D9D9D9" w:themeFill="background1" w:themeFillShade="D9"/>
+            <w:vAlign w:val="center"/>
+          </w:tcPr>
+          <w:p>
+            <w:pPr>
+              <w:jc w:val="center"/>
+              <w:rPr>
+                <w:rFonts w:ascii="Calibri" w:eastAsia="Times New Roman" w:hAnsi="Calibri" w:cs="Times New Roman"/>
+              </w:rPr>
+            </w:pPr>
+            <m:oMathPara>
+              <m:oMath>
+                <m:sSup>
+                  <m:sSupPr>
+                    <m:ctrlPr>
+                      <w:rPr>
+                        <w:rFonts w:ascii="Cambria Math" w:eastAsia="Times New Roman" w:hAnsi="Cambria Math" w:cs="Times New Roman"/>
+                        <w:i/>
+                      </w:rPr>
+                    </m:ctrlPr>
+                  </m:sSupPr>
+                  <m:e>
+                    <m:r>
+                      <w:rPr>
+                        <w:rFonts w:ascii="Cambria Math" w:eastAsia="Times New Roman" w:hAnsi="Cambria Math" w:cs="Times New Roman"/>
+                      </w:rPr>
+                      <m:t>f</m:t>
+                    </m:r>
+                  </m:e>
+                  <m:sup>
+                    <m:r>
+                      <w:rPr>
+                        <w:rFonts w:ascii="Cambria Math" w:eastAsia="Times New Roman" w:hAnsi="Cambria Math" w:cs="Times New Roman"/>
+                      </w:rPr>
+                      <m:t>'</m:t>
+                    </m:r>
+                  </m:sup>
+                </m:sSup>
+                <m:d>
+                  <m:dPr>
+                    <m:ctrlPr>
+                      <w:rPr>
+                        <w:rFonts w:ascii="Cambria Math" w:eastAsia="Times New Roman" w:hAnsi="Cambria Math" w:cs="Times New Roman"/>
+                        <w:i/>
+                      </w:rPr>
+                    </m:ctrlPr>
+                  </m:dPr>
+                  <m:e>
+                    <m:r>
+                      <w:rPr>
+                        <w:rFonts w:ascii="Cambria Math" w:eastAsia="Times New Roman" w:hAnsi="Cambria Math" w:cs="Times New Roman"/>
+                      </w:rPr>
+                      <m:t>x</m:t>
+                    </m:r>
+                  </m:e>
+                </m:d>
+                <m:r>
+                  <w:rPr>
+                    <w:rFonts w:ascii="Cambria Math" w:eastAsia="Times New Roman" w:hAnsi="Cambria Math" w:cs="Times New Roman"/>
+                  </w:rPr>
+                  <m:t>=-</m:t>
+                </m:r>
+                <m:f>
+                  <m:fPr>
+                    <m:ctrlPr>
+                      <w:rPr>
+                        <w:rFonts w:ascii="Cambria Math" w:eastAsia="Times New Roman" w:hAnsi="Cambria Math" w:cs="Times New Roman"/>
+                        <w:i/>
+                      </w:rPr>
+                    </m:ctrlPr>
+                  </m:fPr>
+                  <m:num>
+                    <m:r>
+                      <w:rPr>
+                        <w:rFonts w:ascii="Cambria Math" w:eastAsia="Times New Roman" w:hAnsi="Cambria Math" w:cs="Times New Roman"/>
+                      </w:rPr>
+                      <m:t>n</m:t>
+                    </m:r>
+                  </m:num>
+                  <m:den>
+                    <m:sSup>
+                      <m:sSupPr>
+                        <m:ctrlPr>
+                          <w:rPr>
+                            <w:rFonts w:ascii="Cambria Math" w:eastAsia="Times New Roman" w:hAnsi="Cambria Math" w:cs="Times New Roman"/>
+                            <w:i/>
+                          </w:rPr>
+                        </m:ctrlPr>
+                      </m:sSupPr>
+                      <m:e>
+                        <m:r>
+                          <w:rPr>
+                            <w:rFonts w:ascii="Cambria Math" w:eastAsia="Times New Roman" w:hAnsi="Cambria Math" w:cs="Times New Roman"/>
+                          </w:rPr>
+                          <m:t>x</m:t>
+                        </m:r>
+                      </m:e>
+                      <m:sup>
+                        <m:r>
+                          <w:rPr>
+                            <w:rFonts w:ascii="Cambria Math" w:eastAsia="Times New Roman" w:hAnsi="Cambria Math" w:cs="Times New Roman"/>
+                          </w:rPr>
+                          <m:t>n-1</m:t>
+                        </m:r>
+                      </m:sup>
+                    </m:sSup>
+                  </m:den>
+                </m:f>
+              </m:oMath>
+            </m:oMathPara>
+          </w:p>
+        </w:tc>
+        <w:tc>
+          <w:tcPr>
+            <w:tcW w:w="2120" w:type="dxa"/>
+            <w:shd w:val="clear" w:color="auto" w:fill="D9D9D9" w:themeFill="background1" w:themeFillShade="D9"/>
+            <w:vAlign w:val="center"/>
+          </w:tcPr>
+          <w:p>
+            <w:pPr>
+              <w:jc w:val="center"/>
+              <w:rPr>
+                <w:rFonts w:ascii="Calibri" w:eastAsia="Times New Roman" w:hAnsi="Calibri" w:cs="Times New Roman"/>
+              </w:rPr>
+            </w:pPr>
+            <m:oMathPara>
+              <m:oMath>
+                <m:sSup>
+                  <m:sSupPr>
+                    <m:ctrlPr>
+                      <w:rPr>
+                        <w:rFonts w:ascii="Cambria Math" w:eastAsiaTheme="minorEastAsia" w:hAnsi="Cambria Math"/>
+                        <w:i/>
+                      </w:rPr>
+                    </m:ctrlPr>
+                  </m:sSupPr>
+                  <m:e>
+                    <m:r>
+                      <m:rPr>
+                        <m:scr m:val="double-struck"/>
+                      </m:rPr>
+                      <w:rPr>
+                        <w:rFonts w:ascii="Cambria Math" w:eastAsiaTheme="minorEastAsia" w:hAnsi="Cambria Math"/>
+                      </w:rPr>
+                      <m:t>R</m:t>
+                    </m:r>
+                  </m:e>
+                  <m:sup>
+                    <m:r>
+                      <w:rPr>
+                        <w:rFonts w:ascii="Cambria Math" w:eastAsiaTheme="minorEastAsia" w:hAnsi="Cambria Math"/>
+                      </w:rPr>
+                      <m:t>*</m:t>
+                    </m:r>
+                  </m:sup>
+                </m:sSup>
+              </m:oMath>
+            </m:oMathPara>
+          </w:p>
+        </w:tc>
+      </w:tr>
+      <w:tr>
+        <w:trPr>
+          <w:trHeight w:val="624"/>
+        </w:trPr>
+        <w:tc>
+          <w:tcPr>
+            <w:tcW w:w="2547" w:type="dxa"/>
+            <w:shd w:val="clear" w:color="auto" w:fill="FFFFFF" w:themeFill="background1"/>
+            <w:vAlign w:val="center"/>
+          </w:tcPr>
+          <w:p>
+            <w:pPr>
+              <w:jc w:val="center"/>
+              <w:rPr>
+                <w:rFonts w:eastAsiaTheme="minorEastAsia"/>
+              </w:rPr>
+            </w:pPr>
+            <m:oMathPara>
+              <m:oMath>
+                <m:r>
+                  <w:rPr>
+                    <w:rFonts w:ascii="Cambria Math" w:eastAsiaTheme="minorEastAsia" w:hAnsi="Cambria Math"/>
+                  </w:rPr>
+                  <m:t>f</m:t>
+                </m:r>
+                <m:d>
+                  <m:dPr>
+                    <m:ctrlPr>
+                      <w:rPr>
+                        <w:rFonts w:ascii="Cambria Math" w:eastAsiaTheme="minorEastAsia" w:hAnsi="Cambria Math"/>
+                        <w:i/>
+                      </w:rPr>
+                    </m:ctrlPr>
+                  </m:dPr>
+                  <m:e>
+                    <m:r>
+                      <w:rPr>
+                        <w:rFonts w:ascii="Cambria Math" w:eastAsiaTheme="minorEastAsia" w:hAnsi="Cambria Math"/>
+                      </w:rPr>
+                      <m:t>x</m:t>
+                    </m:r>
+                  </m:e>
+                </m:d>
+                <m:r>
+                  <w:rPr>
+                    <w:rFonts w:ascii="Cambria Math" w:eastAsiaTheme="minorEastAsia" w:hAnsi="Cambria Math"/>
+                  </w:rPr>
+                  <m:t>=</m:t>
+                </m:r>
+                <m:f>
+                  <m:fPr>
+                    <m:ctrlPr>
+                      <w:rPr>
+                        <w:rFonts w:ascii="Cambria Math" w:eastAsiaTheme="minorEastAsia" w:hAnsi="Cambria Math"/>
+                        <w:i/>
+                      </w:rPr>
+                    </m:ctrlPr>
+                  </m:fPr>
+                  <m:num>
+                    <m:r>
+                      <w:rPr>
+                        <w:rFonts w:ascii="Cambria Math" w:eastAsiaTheme="minorEastAsia" w:hAnsi="Cambria Math"/>
+                      </w:rPr>
+                      <m:t>1</m:t>
+                    </m:r>
+                  </m:num>
+                  <m:den>
+                    <m:r>
+                      <w:rPr>
+                        <w:rFonts w:ascii="Cambria Math" w:eastAsiaTheme="minorEastAsia" w:hAnsi="Cambria Math"/>
+                      </w:rPr>
+                      <m:t>x</m:t>
+                    </m:r>
+                  </m:den>
+                </m:f>
+              </m:oMath>
+            </m:oMathPara>
+          </w:p>
+        </w:tc>
+        <w:tc>
+          <w:tcPr>
+            <w:tcW w:w="2126" w:type="dxa"/>
+            <w:shd w:val="clear" w:color="auto" w:fill="FFFFFF" w:themeFill="background1"/>
+            <w:vAlign w:val="center"/>
+          </w:tcPr>
+          <w:p>
+            <w:pPr>
+              <w:jc w:val="center"/>
+              <w:rPr>
+                <w:rFonts w:eastAsiaTheme="minorEastAsia"/>
+              </w:rPr>
+            </w:pPr>
+            <m:oMathPara>
+              <m:oMath>
+                <m:sSup>
+                  <m:sSupPr>
+                    <m:ctrlPr>
+                      <w:rPr>
+                        <w:rFonts w:ascii="Cambria Math" w:eastAsiaTheme="minorEastAsia" w:hAnsi="Cambria Math"/>
+                        <w:i/>
+                      </w:rPr>
+                    </m:ctrlPr>
+                  </m:sSupPr>
+                  <m:e>
+                    <m:r>
+                      <m:rPr>
+                        <m:scr m:val="double-struck"/>
+                      </m:rPr>
+                      <w:rPr>
+                        <w:rFonts w:ascii="Cambria Math" w:eastAsiaTheme="minorEastAsia" w:hAnsi="Cambria Math"/>
+                      </w:rPr>
+                      <m:t>R</m:t>
+                    </m:r>
+                  </m:e>
+                  <m:sup>
+                    <m:r>
+                      <w:rPr>
+                        <w:rFonts w:ascii="Cambria Math" w:eastAsiaTheme="minorEastAsia" w:hAnsi="Cambria Math"/>
+                      </w:rPr>
+                      <m:t>*</m:t>
+                    </m:r>
+                  </m:sup>
+                </m:sSup>
+              </m:oMath>
+            </m:oMathPara>
+          </w:p>
+        </w:tc>
+        <w:tc>
+          <w:tcPr>
+            <w:tcW w:w="2835" w:type="dxa"/>
+            <w:shd w:val="clear" w:color="auto" w:fill="FFFFFF" w:themeFill="background1"/>
             <w:vAlign w:val="center"/>
           </w:tcPr>
           <w:p>
@@ -1739,7 +2052,7 @@
         <w:tc>
           <w:tcPr>
             <w:tcW w:w="2120" w:type="dxa"/>
-            <w:shd w:val="clear" w:color="auto" w:fill="D9D9D9" w:themeFill="background1" w:themeFillShade="D9"/>
+            <w:shd w:val="clear" w:color="auto" w:fill="FFFFFF" w:themeFill="background1"/>
             <w:vAlign w:val="center"/>
           </w:tcPr>
           <w:p>
@@ -1792,6 +2105,7 @@
         <w:tc>
           <w:tcPr>
             <w:tcW w:w="2547" w:type="dxa"/>
+            <w:shd w:val="clear" w:color="auto" w:fill="D9D9D9" w:themeFill="background1" w:themeFillShade="D9"/>
             <w:vAlign w:val="center"/>
           </w:tcPr>
           <w:p>
@@ -1860,6 +2174,7 @@
         <w:tc>
           <w:tcPr>
             <w:tcW w:w="2126" w:type="dxa"/>
+            <w:shd w:val="clear" w:color="auto" w:fill="D9D9D9" w:themeFill="background1" w:themeFillShade="D9"/>
             <w:vAlign w:val="center"/>
           </w:tcPr>
           <w:p>
@@ -1884,6 +2199,7 @@
         <w:tc>
           <w:tcPr>
             <w:tcW w:w="2835" w:type="dxa"/>
+            <w:shd w:val="clear" w:color="auto" w:fill="D9D9D9" w:themeFill="background1" w:themeFillShade="D9"/>
             <w:vAlign w:val="center"/>
           </w:tcPr>
           <w:p>
@@ -1998,6 +2314,7 @@
         <w:tc>
           <w:tcPr>
             <w:tcW w:w="2120" w:type="dxa"/>
+            <w:shd w:val="clear" w:color="auto" w:fill="D9D9D9" w:themeFill="background1" w:themeFillShade="D9"/>
             <w:vAlign w:val="center"/>
           </w:tcPr>
           <w:p>
@@ -2039,770 +2356,1021 @@
         <w:pStyle w:val="Titre1"/>
         <w:rPr>
           <w:rFonts w:eastAsiaTheme="minorEastAsia"/>
-          <w:color w:val="4472C4" w:themeColor="accent1"/>
+          <w:color w:val="36A57E"/>
         </w:rPr>
       </w:pPr>
       <w:r>
         <w:rPr>
           <w:rFonts w:eastAsiaTheme="minorEastAsia"/>
-          <w:color w:val="4472C4" w:themeColor="accent1"/>
+          <w:color w:val="36A57E"/>
         </w:rPr>
         <w:lastRenderedPageBreak/>
         <w:t>IV. Opération sur les dérivées</w:t>
       </w:r>
     </w:p>
-    <w:p>
-      <w:pPr>
-        <w:rPr>
-          <w:rFonts w:eastAsiaTheme="minorEastAsia"/>
-          <w:sz w:val="24"/>
-        </w:rPr>
-      </w:pPr>
-      <m:oMathPara>
-        <m:oMath>
-          <m:sSup>
-            <m:sSupPr>
-              <m:ctrlPr>
-                <w:rPr>
-                  <w:rFonts w:ascii="Cambria Math" w:hAnsi="Cambria Math"/>
-                  <w:i/>
-                  <w:sz w:val="24"/>
-                </w:rPr>
-              </m:ctrlPr>
-            </m:sSupPr>
-            <m:e>
-              <m:d>
-                <m:dPr>
-                  <m:ctrlPr>
-                    <w:rPr>
-                      <w:rFonts w:ascii="Cambria Math" w:hAnsi="Cambria Math"/>
-                      <w:i/>
-                      <w:sz w:val="24"/>
-                    </w:rPr>
-                  </m:ctrlPr>
-                </m:dPr>
-                <m:e>
-                  <m:r>
-                    <w:rPr>
-                      <w:rFonts w:ascii="Cambria Math" w:hAnsi="Cambria Math"/>
-                      <w:sz w:val="24"/>
-                    </w:rPr>
-                    <m:t>k×f</m:t>
-                  </m:r>
-                </m:e>
-              </m:d>
-            </m:e>
-            <m:sup>
-              <m:r>
-                <w:rPr>
-                  <w:rFonts w:ascii="Cambria Math" w:hAnsi="Cambria Math"/>
-                  <w:sz w:val="24"/>
-                </w:rPr>
-                <m:t>'</m:t>
-              </m:r>
-            </m:sup>
-          </m:sSup>
-          <m:r>
-            <w:rPr>
-              <w:rFonts w:ascii="Cambria Math" w:hAnsi="Cambria Math"/>
-              <w:sz w:val="24"/>
-            </w:rPr>
-            <m:t>=k×f'</m:t>
-          </m:r>
-        </m:oMath>
-      </m:oMathPara>
-    </w:p>
-    <w:p>
-      <w:pPr>
-        <w:rPr>
-          <w:sz w:val="24"/>
-        </w:rPr>
-      </w:pPr>
-      <m:oMathPara>
-        <m:oMath>
-          <m:sSup>
-            <m:sSupPr>
-              <m:ctrlPr>
-                <w:rPr>
-                  <w:rFonts w:ascii="Cambria Math" w:hAnsi="Cambria Math"/>
-                  <w:i/>
-                  <w:sz w:val="24"/>
-                </w:rPr>
-              </m:ctrlPr>
-            </m:sSupPr>
-            <m:e>
-              <m:d>
-                <m:dPr>
-                  <m:ctrlPr>
-                    <w:rPr>
-                      <w:rFonts w:ascii="Cambria Math" w:hAnsi="Cambria Math"/>
-                      <w:i/>
-                      <w:sz w:val="24"/>
-                    </w:rPr>
-                  </m:ctrlPr>
-                </m:dPr>
-                <m:e>
-                  <m:r>
-                    <w:rPr>
-                      <w:rFonts w:ascii="Cambria Math" w:hAnsi="Cambria Math"/>
-                      <w:sz w:val="24"/>
-                    </w:rPr>
-                    <m:t>f+g</m:t>
-                  </m:r>
-                </m:e>
-              </m:d>
-            </m:e>
-            <m:sup>
-              <m:r>
-                <w:rPr>
-                  <w:rFonts w:ascii="Cambria Math" w:hAnsi="Cambria Math"/>
-                  <w:sz w:val="24"/>
-                </w:rPr>
-                <m:t>'</m:t>
-              </m:r>
-            </m:sup>
-          </m:sSup>
-          <m:r>
-            <w:rPr>
-              <w:rFonts w:ascii="Cambria Math" w:hAnsi="Cambria Math"/>
-              <w:sz w:val="24"/>
-            </w:rPr>
-            <m:t>=</m:t>
-          </m:r>
-          <m:sSup>
-            <m:sSupPr>
-              <m:ctrlPr>
-                <w:rPr>
-                  <w:rFonts w:ascii="Cambria Math" w:hAnsi="Cambria Math"/>
-                  <w:i/>
-                  <w:sz w:val="24"/>
-                </w:rPr>
-              </m:ctrlPr>
-            </m:sSupPr>
-            <m:e>
-              <m:r>
-                <w:rPr>
-                  <w:rFonts w:ascii="Cambria Math" w:hAnsi="Cambria Math"/>
-                  <w:sz w:val="24"/>
-                </w:rPr>
-                <m:t>f</m:t>
-              </m:r>
-            </m:e>
-            <m:sup>
-              <m:r>
-                <w:rPr>
-                  <w:rFonts w:ascii="Cambria Math" w:hAnsi="Cambria Math"/>
-                  <w:sz w:val="24"/>
-                </w:rPr>
-                <m:t>'</m:t>
-              </m:r>
-            </m:sup>
-          </m:sSup>
-          <m:r>
-            <w:rPr>
-              <w:rFonts w:ascii="Cambria Math" w:hAnsi="Cambria Math"/>
-              <w:sz w:val="24"/>
-            </w:rPr>
-            <m:t>+g'</m:t>
-          </m:r>
-        </m:oMath>
-      </m:oMathPara>
-    </w:p>
-    <w:p>
-      <w:pPr>
-        <w:rPr>
-          <w:sz w:val="24"/>
-        </w:rPr>
-      </w:pPr>
-      <m:oMathPara>
-        <m:oMath>
-          <m:sSup>
-            <m:sSupPr>
-              <m:ctrlPr>
-                <w:rPr>
-                  <w:rFonts w:ascii="Cambria Math" w:hAnsi="Cambria Math"/>
-                  <w:i/>
-                  <w:sz w:val="24"/>
-                </w:rPr>
-              </m:ctrlPr>
-            </m:sSupPr>
-            <m:e>
-              <m:d>
-                <m:dPr>
-                  <m:ctrlPr>
-                    <w:rPr>
-                      <w:rFonts w:ascii="Cambria Math" w:hAnsi="Cambria Math"/>
-                      <w:i/>
-                      <w:sz w:val="24"/>
-                    </w:rPr>
-                  </m:ctrlPr>
-                </m:dPr>
-                <m:e>
-                  <m:r>
-                    <w:rPr>
-                      <w:rFonts w:ascii="Cambria Math" w:hAnsi="Cambria Math"/>
-                      <w:sz w:val="24"/>
-                    </w:rPr>
-                    <m:t>u×v</m:t>
-                  </m:r>
-                </m:e>
-              </m:d>
-            </m:e>
-            <m:sup>
-              <m:r>
-                <w:rPr>
-                  <w:rFonts w:ascii="Cambria Math" w:hAnsi="Cambria Math"/>
-                  <w:sz w:val="24"/>
-                </w:rPr>
-                <m:t>'</m:t>
-              </m:r>
-            </m:sup>
-          </m:sSup>
-          <m:r>
-            <w:rPr>
-              <w:rFonts w:ascii="Cambria Math" w:hAnsi="Cambria Math"/>
-              <w:sz w:val="24"/>
-            </w:rPr>
-            <m:t>=</m:t>
-          </m:r>
-          <m:sSup>
-            <m:sSupPr>
-              <m:ctrlPr>
-                <w:rPr>
-                  <w:rFonts w:ascii="Cambria Math" w:hAnsi="Cambria Math"/>
-                  <w:i/>
-                  <w:sz w:val="24"/>
-                </w:rPr>
-              </m:ctrlPr>
-            </m:sSupPr>
-            <m:e>
-              <m:r>
-                <w:rPr>
-                  <w:rFonts w:ascii="Cambria Math" w:hAnsi="Cambria Math"/>
-                  <w:sz w:val="24"/>
-                </w:rPr>
-                <m:t>u</m:t>
-              </m:r>
-            </m:e>
-            <m:sup>
-              <m:r>
-                <w:rPr>
-                  <w:rFonts w:ascii="Cambria Math" w:hAnsi="Cambria Math"/>
-                  <w:sz w:val="24"/>
-                </w:rPr>
-                <m:t>'</m:t>
-              </m:r>
-            </m:sup>
-          </m:sSup>
-          <m:r>
-            <w:rPr>
-              <w:rFonts w:ascii="Cambria Math" w:hAnsi="Cambria Math"/>
-              <w:sz w:val="24"/>
-            </w:rPr>
-            <m:t>v+uv'</m:t>
-          </m:r>
-        </m:oMath>
-      </m:oMathPara>
-    </w:p>
-    <w:p>
-      <w:pPr>
-        <w:rPr>
-          <w:sz w:val="24"/>
-        </w:rPr>
-      </w:pPr>
-      <m:oMathPara>
-        <m:oMath>
-          <m:sSup>
-            <m:sSupPr>
-              <m:ctrlPr>
-                <w:rPr>
-                  <w:rFonts w:ascii="Cambria Math" w:hAnsi="Cambria Math"/>
-                  <w:i/>
-                  <w:sz w:val="24"/>
-                </w:rPr>
-              </m:ctrlPr>
-            </m:sSupPr>
-            <m:e>
-              <m:d>
-                <m:dPr>
-                  <m:ctrlPr>
-                    <w:rPr>
-                      <w:rFonts w:ascii="Cambria Math" w:hAnsi="Cambria Math"/>
-                      <w:i/>
-                      <w:sz w:val="24"/>
-                    </w:rPr>
-                  </m:ctrlPr>
-                </m:dPr>
-                <m:e>
-                  <m:sSup>
-                    <m:sSupPr>
-                      <m:ctrlPr>
-                        <w:rPr>
-                          <w:rFonts w:ascii="Cambria Math" w:hAnsi="Cambria Math"/>
-                          <w:i/>
-                          <w:sz w:val="24"/>
-                        </w:rPr>
-                      </m:ctrlPr>
-                    </m:sSupPr>
-                    <m:e>
-                      <m:r>
-                        <w:rPr>
-                          <w:rFonts w:ascii="Cambria Math" w:hAnsi="Cambria Math"/>
-                          <w:sz w:val="24"/>
-                        </w:rPr>
-                        <m:t>u</m:t>
-                      </m:r>
-                    </m:e>
-                    <m:sup>
-                      <m:r>
-                        <w:rPr>
-                          <w:rFonts w:ascii="Cambria Math" w:hAnsi="Cambria Math"/>
-                          <w:sz w:val="24"/>
-                        </w:rPr>
-                        <m:t>2</m:t>
-                      </m:r>
-                    </m:sup>
-                  </m:sSup>
-                </m:e>
-              </m:d>
-            </m:e>
-            <m:sup>
-              <m:r>
-                <w:rPr>
-                  <w:rFonts w:ascii="Cambria Math" w:hAnsi="Cambria Math"/>
-                  <w:sz w:val="24"/>
-                </w:rPr>
-                <m:t>'</m:t>
-              </m:r>
-            </m:sup>
-          </m:sSup>
-          <m:r>
-            <w:rPr>
-              <w:rFonts w:ascii="Cambria Math" w:hAnsi="Cambria Math"/>
-              <w:sz w:val="24"/>
-            </w:rPr>
-            <m:t>=2u'u</m:t>
-          </m:r>
-        </m:oMath>
-      </m:oMathPara>
-    </w:p>
-    <w:p>
-      <w:pPr>
-        <w:rPr>
-          <w:sz w:val="24"/>
-        </w:rPr>
-      </w:pPr>
-      <m:oMathPara>
-        <m:oMath>
-          <m:sSup>
-            <m:sSupPr>
-              <m:ctrlPr>
-                <w:rPr>
-                  <w:rFonts w:ascii="Cambria Math" w:hAnsi="Cambria Math"/>
-                  <w:i/>
-                  <w:sz w:val="24"/>
-                </w:rPr>
-              </m:ctrlPr>
-            </m:sSupPr>
-            <m:e>
-              <m:d>
-                <m:dPr>
-                  <m:ctrlPr>
-                    <w:rPr>
-                      <w:rFonts w:ascii="Cambria Math" w:hAnsi="Cambria Math"/>
-                      <w:i/>
-                      <w:sz w:val="24"/>
-                    </w:rPr>
-                  </m:ctrlPr>
-                </m:dPr>
-                <m:e>
-                  <m:f>
-                    <m:fPr>
-                      <m:ctrlPr>
-                        <w:rPr>
-                          <w:rFonts w:ascii="Cambria Math" w:hAnsi="Cambria Math"/>
-                          <w:i/>
-                          <w:sz w:val="24"/>
-                        </w:rPr>
-                      </m:ctrlPr>
-                    </m:fPr>
-                    <m:num>
-                      <m:r>
-                        <w:rPr>
-                          <w:rFonts w:ascii="Cambria Math" w:hAnsi="Cambria Math"/>
-                          <w:sz w:val="24"/>
-                        </w:rPr>
-                        <m:t>u</m:t>
-                      </m:r>
-                    </m:num>
-                    <m:den>
-                      <m:r>
-                        <w:rPr>
-                          <w:rFonts w:ascii="Cambria Math" w:hAnsi="Cambria Math"/>
-                          <w:sz w:val="24"/>
-                        </w:rPr>
-                        <m:t>v</m:t>
-                      </m:r>
-                    </m:den>
-                  </m:f>
-                </m:e>
-              </m:d>
-            </m:e>
-            <m:sup>
-              <m:r>
-                <w:rPr>
-                  <w:rFonts w:ascii="Cambria Math" w:hAnsi="Cambria Math"/>
-                  <w:sz w:val="24"/>
-                </w:rPr>
-                <m:t>'</m:t>
-              </m:r>
-            </m:sup>
-          </m:sSup>
-          <m:r>
-            <w:rPr>
-              <w:rFonts w:ascii="Cambria Math" w:hAnsi="Cambria Math"/>
-              <w:sz w:val="24"/>
-            </w:rPr>
-            <m:t>=</m:t>
-          </m:r>
-          <m:f>
-            <m:fPr>
-              <m:ctrlPr>
-                <w:rPr>
-                  <w:rFonts w:ascii="Cambria Math" w:hAnsi="Cambria Math"/>
-                  <w:i/>
-                  <w:sz w:val="24"/>
-                </w:rPr>
-              </m:ctrlPr>
-            </m:fPr>
-            <m:num>
-              <m:sSup>
-                <m:sSupPr>
-                  <m:ctrlPr>
-                    <w:rPr>
-                      <w:rFonts w:ascii="Cambria Math" w:hAnsi="Cambria Math"/>
-                      <w:i/>
-                      <w:sz w:val="24"/>
-                    </w:rPr>
-                  </m:ctrlPr>
-                </m:sSupPr>
-                <m:e>
-                  <m:r>
-                    <w:rPr>
-                      <w:rFonts w:ascii="Cambria Math" w:hAnsi="Cambria Math"/>
-                      <w:sz w:val="24"/>
-                    </w:rPr>
-                    <m:t>u</m:t>
-                  </m:r>
-                </m:e>
-                <m:sup>
-                  <m:r>
-                    <w:rPr>
-                      <w:rFonts w:ascii="Cambria Math" w:hAnsi="Cambria Math"/>
-                      <w:sz w:val="24"/>
-                    </w:rPr>
-                    <m:t>'</m:t>
-                  </m:r>
-                </m:sup>
-              </m:sSup>
-              <m:r>
-                <w:rPr>
-                  <w:rFonts w:ascii="Cambria Math" w:hAnsi="Cambria Math"/>
-                  <w:sz w:val="24"/>
-                </w:rPr>
-                <m:t>v-uv'</m:t>
-              </m:r>
-            </m:num>
-            <m:den>
-              <m:r>
-                <w:rPr>
-                  <w:rFonts w:ascii="Cambria Math" w:hAnsi="Cambria Math"/>
-                  <w:sz w:val="24"/>
-                </w:rPr>
-                <m:t>v²</m:t>
-              </m:r>
-            </m:den>
-          </m:f>
-        </m:oMath>
-      </m:oMathPara>
-    </w:p>
-    <w:p>
-      <w:pPr>
-        <w:rPr>
-          <w:rFonts w:eastAsiaTheme="minorEastAsia"/>
-          <w:sz w:val="24"/>
-        </w:rPr>
-      </w:pPr>
-      <m:oMathPara>
-        <m:oMath>
-          <m:sSup>
-            <m:sSupPr>
-              <m:ctrlPr>
-                <w:rPr>
-                  <w:rFonts w:ascii="Cambria Math" w:hAnsi="Cambria Math"/>
-                  <w:i/>
-                  <w:sz w:val="24"/>
-                </w:rPr>
-              </m:ctrlPr>
-            </m:sSupPr>
-            <m:e>
-              <m:d>
-                <m:dPr>
-                  <m:ctrlPr>
-                    <w:rPr>
-                      <w:rFonts w:ascii="Cambria Math" w:hAnsi="Cambria Math"/>
-                      <w:i/>
-                      <w:sz w:val="24"/>
-                    </w:rPr>
-                  </m:ctrlPr>
-                </m:dPr>
-                <m:e>
-                  <m:f>
-                    <m:fPr>
-                      <m:ctrlPr>
-                        <w:rPr>
-                          <w:rFonts w:ascii="Cambria Math" w:hAnsi="Cambria Math"/>
-                          <w:i/>
-                          <w:sz w:val="24"/>
-                        </w:rPr>
-                      </m:ctrlPr>
-                    </m:fPr>
-                    <m:num>
-                      <m:r>
-                        <w:rPr>
-                          <w:rFonts w:ascii="Cambria Math" w:hAnsi="Cambria Math"/>
-                          <w:sz w:val="24"/>
-                        </w:rPr>
-                        <m:t>1</m:t>
-                      </m:r>
-                    </m:num>
-                    <m:den>
-                      <m:r>
-                        <w:rPr>
-                          <w:rFonts w:ascii="Cambria Math" w:hAnsi="Cambria Math"/>
-                          <w:sz w:val="24"/>
-                        </w:rPr>
-                        <m:t>v</m:t>
-                      </m:r>
-                    </m:den>
-                  </m:f>
-                </m:e>
-              </m:d>
-            </m:e>
-            <m:sup>
-              <m:r>
-                <w:rPr>
-                  <w:rFonts w:ascii="Cambria Math" w:hAnsi="Cambria Math"/>
-                  <w:sz w:val="24"/>
-                </w:rPr>
-                <m:t>'</m:t>
-              </m:r>
-            </m:sup>
-          </m:sSup>
-          <m:r>
-            <w:rPr>
-              <w:rFonts w:ascii="Cambria Math" w:hAnsi="Cambria Math"/>
-              <w:sz w:val="24"/>
-            </w:rPr>
-            <m:t>=-</m:t>
-          </m:r>
-          <m:f>
-            <m:fPr>
-              <m:ctrlPr>
-                <w:rPr>
-                  <w:rFonts w:ascii="Cambria Math" w:hAnsi="Cambria Math"/>
-                  <w:i/>
-                  <w:sz w:val="24"/>
-                </w:rPr>
-              </m:ctrlPr>
-            </m:fPr>
-            <m:num>
-              <m:r>
-                <w:rPr>
-                  <w:rFonts w:ascii="Cambria Math" w:hAnsi="Cambria Math"/>
-                  <w:sz w:val="24"/>
-                </w:rPr>
-                <m:t>v'</m:t>
-              </m:r>
-            </m:num>
-            <m:den>
-              <m:r>
-                <w:rPr>
-                  <w:rFonts w:ascii="Cambria Math" w:hAnsi="Cambria Math"/>
-                  <w:sz w:val="24"/>
-                </w:rPr>
-                <m:t>v²</m:t>
-              </m:r>
-            </m:den>
-          </m:f>
-        </m:oMath>
-      </m:oMathPara>
-    </w:p>
-    <w:p>
-      <w:pPr>
-        <w:rPr>
-          <w:sz w:val="24"/>
-        </w:rPr>
-      </w:pPr>
-      <m:oMathPara>
-        <m:oMath>
-          <m:r>
-            <m:rPr>
-              <m:nor/>
-            </m:rPr>
-            <w:rPr>
-              <w:rFonts w:ascii="Cambria Math" w:hAnsi="Cambria Math"/>
-              <w:sz w:val="24"/>
-            </w:rPr>
-            <m:t>Si</m:t>
-          </m:r>
-          <m:r>
-            <w:rPr>
-              <w:rFonts w:ascii="Cambria Math" w:hAnsi="Cambria Math"/>
-              <w:sz w:val="24"/>
-            </w:rPr>
-            <m:t xml:space="preserve"> g</m:t>
-          </m:r>
-          <m:d>
-            <m:dPr>
-              <m:ctrlPr>
-                <w:rPr>
-                  <w:rFonts w:ascii="Cambria Math" w:hAnsi="Cambria Math"/>
-                  <w:i/>
-                  <w:sz w:val="24"/>
-                </w:rPr>
-              </m:ctrlPr>
-            </m:dPr>
-            <m:e>
-              <m:r>
-                <w:rPr>
-                  <w:rFonts w:ascii="Cambria Math" w:hAnsi="Cambria Math"/>
-                  <w:sz w:val="24"/>
-                </w:rPr>
-                <m:t>x</m:t>
-              </m:r>
-            </m:e>
-          </m:d>
-          <m:r>
-            <w:rPr>
-              <w:rFonts w:ascii="Cambria Math" w:hAnsi="Cambria Math"/>
-              <w:sz w:val="24"/>
-            </w:rPr>
-            <m:t>=f</m:t>
-          </m:r>
-          <m:d>
-            <m:dPr>
-              <m:ctrlPr>
-                <w:rPr>
-                  <w:rFonts w:ascii="Cambria Math" w:hAnsi="Cambria Math"/>
-                  <w:i/>
-                  <w:sz w:val="24"/>
-                </w:rPr>
-              </m:ctrlPr>
-            </m:dPr>
-            <m:e>
-              <m:r>
-                <w:rPr>
-                  <w:rFonts w:ascii="Cambria Math" w:hAnsi="Cambria Math"/>
-                  <w:sz w:val="24"/>
-                </w:rPr>
-                <m:t>ax+b</m:t>
-              </m:r>
-            </m:e>
-          </m:d>
-          <m:r>
-            <w:rPr>
-              <w:rFonts w:ascii="Cambria Math" w:hAnsi="Cambria Math"/>
-              <w:sz w:val="24"/>
-            </w:rPr>
-            <m:t xml:space="preserve"> </m:t>
-          </m:r>
-          <m:r>
-            <m:rPr>
-              <m:nor/>
-            </m:rPr>
-            <w:rPr>
-              <w:rFonts w:ascii="Cambria Math" w:hAnsi="Cambria Math"/>
-              <w:sz w:val="24"/>
-            </w:rPr>
-            <m:t>alors</m:t>
-          </m:r>
-          <m:r>
-            <w:rPr>
-              <w:rFonts w:ascii="Cambria Math" w:hAnsi="Cambria Math"/>
-              <w:sz w:val="24"/>
-            </w:rPr>
-            <m:t xml:space="preserve"> </m:t>
-          </m:r>
-          <m:sSup>
-            <m:sSupPr>
-              <m:ctrlPr>
-                <w:rPr>
-                  <w:rFonts w:ascii="Cambria Math" w:hAnsi="Cambria Math"/>
-                  <w:i/>
-                  <w:sz w:val="24"/>
-                </w:rPr>
-              </m:ctrlPr>
-            </m:sSupPr>
-            <m:e>
-              <m:r>
-                <w:rPr>
-                  <w:rFonts w:ascii="Cambria Math" w:hAnsi="Cambria Math"/>
-                  <w:sz w:val="24"/>
-                </w:rPr>
-                <m:t>g</m:t>
-              </m:r>
-            </m:e>
-            <m:sup>
-              <m:r>
-                <w:rPr>
-                  <w:rFonts w:ascii="Cambria Math" w:hAnsi="Cambria Math"/>
-                  <w:sz w:val="24"/>
-                </w:rPr>
-                <m:t>'</m:t>
-              </m:r>
-            </m:sup>
-          </m:sSup>
-          <m:d>
-            <m:dPr>
-              <m:ctrlPr>
-                <w:rPr>
-                  <w:rFonts w:ascii="Cambria Math" w:hAnsi="Cambria Math"/>
-                  <w:i/>
-                  <w:sz w:val="24"/>
-                </w:rPr>
-              </m:ctrlPr>
-            </m:dPr>
-            <m:e>
-              <m:r>
-                <w:rPr>
-                  <w:rFonts w:ascii="Cambria Math" w:hAnsi="Cambria Math"/>
-                  <w:sz w:val="24"/>
-                </w:rPr>
-                <m:t>x</m:t>
-              </m:r>
-            </m:e>
-          </m:d>
-          <m:r>
-            <w:rPr>
-              <w:rFonts w:ascii="Cambria Math" w:hAnsi="Cambria Math"/>
-              <w:sz w:val="24"/>
-            </w:rPr>
-            <m:t>=a∙f'(ax+b)</m:t>
-          </m:r>
-        </m:oMath>
-      </m:oMathPara>
-    </w:p>
+    <w:tbl>
+      <w:tblPr>
+        <w:tblStyle w:val="Grilledutableau"/>
+        <w:tblW w:w="0" w:type="auto"/>
+        <w:tblInd w:w="1696" w:type="dxa"/>
+        <w:tblLook w:val="04A0" w:firstRow="1" w:lastRow="0" w:firstColumn="1" w:lastColumn="0" w:noHBand="0" w:noVBand="1"/>
+      </w:tblPr>
+      <w:tblGrid>
+        <w:gridCol w:w="3118"/>
+        <w:gridCol w:w="3119"/>
+      </w:tblGrid>
+      <w:tr>
+        <w:tc>
+          <w:tcPr>
+            <w:tcW w:w="3118" w:type="dxa"/>
+            <w:shd w:val="clear" w:color="auto" w:fill="BFBFBF" w:themeFill="background1" w:themeFillShade="BF"/>
+            <w:vAlign w:val="center"/>
+          </w:tcPr>
+          <w:p>
+            <w:pPr>
+              <w:jc w:val="center"/>
+              <w:rPr>
+                <w:b/>
+                <w:sz w:val="24"/>
+              </w:rPr>
+            </w:pPr>
+            <w:r>
+              <w:rPr>
+                <w:b/>
+                <w:sz w:val="24"/>
+              </w:rPr>
+              <w:t>Fonction</w:t>
+            </w:r>
+          </w:p>
+        </w:tc>
+        <w:tc>
+          <w:tcPr>
+            <w:tcW w:w="3119" w:type="dxa"/>
+            <w:shd w:val="clear" w:color="auto" w:fill="BFBFBF" w:themeFill="background1" w:themeFillShade="BF"/>
+            <w:vAlign w:val="center"/>
+          </w:tcPr>
+          <w:p>
+            <w:pPr>
+              <w:jc w:val="center"/>
+              <w:rPr>
+                <w:b/>
+                <w:sz w:val="24"/>
+              </w:rPr>
+            </w:pPr>
+            <w:r>
+              <w:rPr>
+                <w:b/>
+                <w:sz w:val="24"/>
+              </w:rPr>
+              <w:t>Dérivée</w:t>
+            </w:r>
+          </w:p>
+        </w:tc>
+      </w:tr>
+      <w:tr>
+        <w:tc>
+          <w:tcPr>
+            <w:tcW w:w="3118" w:type="dxa"/>
+            <w:vAlign w:val="center"/>
+          </w:tcPr>
+          <w:p>
+            <w:pPr>
+              <w:jc w:val="center"/>
+            </w:pPr>
+            <m:oMathPara>
+              <m:oMath>
+                <m:r>
+                  <w:rPr>
+                    <w:rFonts w:ascii="Cambria Math" w:hAnsi="Cambria Math"/>
+                    <w:sz w:val="24"/>
+                  </w:rPr>
+                  <m:t>k×f</m:t>
+                </m:r>
+              </m:oMath>
+            </m:oMathPara>
+          </w:p>
+        </w:tc>
+        <w:tc>
+          <w:tcPr>
+            <w:tcW w:w="3119" w:type="dxa"/>
+            <w:vAlign w:val="center"/>
+          </w:tcPr>
+          <w:p>
+            <w:pPr>
+              <w:jc w:val="center"/>
+            </w:pPr>
+            <m:oMathPara>
+              <m:oMath>
+                <m:r>
+                  <w:rPr>
+                    <w:rFonts w:ascii="Cambria Math" w:hAnsi="Cambria Math"/>
+                    <w:sz w:val="24"/>
+                  </w:rPr>
+                  <m:t>k×f'</m:t>
+                </m:r>
+              </m:oMath>
+            </m:oMathPara>
+          </w:p>
+        </w:tc>
+      </w:tr>
+      <w:tr>
+        <w:tc>
+          <w:tcPr>
+            <w:tcW w:w="3118" w:type="dxa"/>
+            <w:shd w:val="clear" w:color="auto" w:fill="D9D9D9" w:themeFill="background1" w:themeFillShade="D9"/>
+            <w:vAlign w:val="center"/>
+          </w:tcPr>
+          <w:p>
+            <w:pPr>
+              <w:jc w:val="center"/>
+              <w:rPr>
+                <w:rFonts w:ascii="Calibri" w:eastAsia="Calibri" w:hAnsi="Calibri" w:cs="Times New Roman"/>
+                <w:sz w:val="24"/>
+              </w:rPr>
+            </w:pPr>
+            <m:oMathPara>
+              <m:oMath>
+                <m:r>
+                  <w:rPr>
+                    <w:rFonts w:ascii="Cambria Math" w:hAnsi="Cambria Math"/>
+                    <w:sz w:val="24"/>
+                  </w:rPr>
+                  <m:t>f+g</m:t>
+                </m:r>
+              </m:oMath>
+            </m:oMathPara>
+          </w:p>
+        </w:tc>
+        <w:tc>
+          <w:tcPr>
+            <w:tcW w:w="3119" w:type="dxa"/>
+            <w:shd w:val="clear" w:color="auto" w:fill="D9D9D9" w:themeFill="background1" w:themeFillShade="D9"/>
+            <w:vAlign w:val="center"/>
+          </w:tcPr>
+          <w:p>
+            <w:pPr>
+              <w:jc w:val="center"/>
+              <w:rPr>
+                <w:rFonts w:ascii="Calibri" w:eastAsia="Calibri" w:hAnsi="Calibri" w:cs="Times New Roman"/>
+                <w:sz w:val="24"/>
+              </w:rPr>
+            </w:pPr>
+            <m:oMathPara>
+              <m:oMath>
+                <m:sSup>
+                  <m:sSupPr>
+                    <m:ctrlPr>
+                      <w:rPr>
+                        <w:rFonts w:ascii="Cambria Math" w:hAnsi="Cambria Math"/>
+                        <w:i/>
+                        <w:sz w:val="24"/>
+                      </w:rPr>
+                    </m:ctrlPr>
+                  </m:sSupPr>
+                  <m:e>
+                    <m:r>
+                      <w:rPr>
+                        <w:rFonts w:ascii="Cambria Math" w:hAnsi="Cambria Math"/>
+                        <w:sz w:val="24"/>
+                      </w:rPr>
+                      <m:t>f</m:t>
+                    </m:r>
+                  </m:e>
+                  <m:sup>
+                    <m:r>
+                      <w:rPr>
+                        <w:rFonts w:ascii="Cambria Math" w:hAnsi="Cambria Math"/>
+                        <w:sz w:val="24"/>
+                      </w:rPr>
+                      <m:t>'</m:t>
+                    </m:r>
+                  </m:sup>
+                </m:sSup>
+                <m:r>
+                  <w:rPr>
+                    <w:rFonts w:ascii="Cambria Math" w:hAnsi="Cambria Math"/>
+                    <w:sz w:val="24"/>
+                  </w:rPr>
+                  <m:t>+g'</m:t>
+                </m:r>
+              </m:oMath>
+            </m:oMathPara>
+          </w:p>
+        </w:tc>
+      </w:tr>
+      <w:tr>
+        <w:tc>
+          <w:tcPr>
+            <w:tcW w:w="3118" w:type="dxa"/>
+            <w:vAlign w:val="center"/>
+          </w:tcPr>
+          <w:p>
+            <w:pPr>
+              <w:jc w:val="center"/>
+              <w:rPr>
+                <w:rFonts w:ascii="Calibri" w:eastAsia="Calibri" w:hAnsi="Calibri" w:cs="Times New Roman"/>
+                <w:sz w:val="24"/>
+              </w:rPr>
+            </w:pPr>
+            <m:oMathPara>
+              <m:oMath>
+                <m:r>
+                  <w:rPr>
+                    <w:rFonts w:ascii="Cambria Math" w:hAnsi="Cambria Math"/>
+                    <w:sz w:val="24"/>
+                  </w:rPr>
+                  <m:t>u×v</m:t>
+                </m:r>
+              </m:oMath>
+            </m:oMathPara>
+          </w:p>
+        </w:tc>
+        <w:tc>
+          <w:tcPr>
+            <w:tcW w:w="3119" w:type="dxa"/>
+            <w:vAlign w:val="center"/>
+          </w:tcPr>
+          <w:p>
+            <w:pPr>
+              <w:jc w:val="center"/>
+              <w:rPr>
+                <w:rFonts w:ascii="Calibri" w:eastAsia="Calibri" w:hAnsi="Calibri" w:cs="Times New Roman"/>
+                <w:sz w:val="24"/>
+              </w:rPr>
+            </w:pPr>
+            <m:oMathPara>
+              <m:oMath>
+                <m:sSup>
+                  <m:sSupPr>
+                    <m:ctrlPr>
+                      <w:rPr>
+                        <w:rFonts w:ascii="Cambria Math" w:hAnsi="Cambria Math"/>
+                        <w:i/>
+                        <w:sz w:val="24"/>
+                      </w:rPr>
+                    </m:ctrlPr>
+                  </m:sSupPr>
+                  <m:e>
+                    <m:r>
+                      <w:rPr>
+                        <w:rFonts w:ascii="Cambria Math" w:hAnsi="Cambria Math"/>
+                        <w:sz w:val="24"/>
+                      </w:rPr>
+                      <m:t>u</m:t>
+                    </m:r>
+                  </m:e>
+                  <m:sup>
+                    <m:r>
+                      <w:rPr>
+                        <w:rFonts w:ascii="Cambria Math" w:hAnsi="Cambria Math"/>
+                        <w:sz w:val="24"/>
+                      </w:rPr>
+                      <m:t>'</m:t>
+                    </m:r>
+                  </m:sup>
+                </m:sSup>
+                <m:r>
+                  <w:rPr>
+                    <w:rFonts w:ascii="Cambria Math" w:hAnsi="Cambria Math"/>
+                    <w:sz w:val="24"/>
+                  </w:rPr>
+                  <m:t>v+uv'</m:t>
+                </m:r>
+              </m:oMath>
+            </m:oMathPara>
+          </w:p>
+        </w:tc>
+      </w:tr>
+      <w:tr>
+        <w:tc>
+          <w:tcPr>
+            <w:tcW w:w="3118" w:type="dxa"/>
+            <w:shd w:val="clear" w:color="auto" w:fill="D9D9D9" w:themeFill="background1" w:themeFillShade="D9"/>
+            <w:vAlign w:val="center"/>
+          </w:tcPr>
+          <w:p>
+            <w:pPr>
+              <w:jc w:val="center"/>
+              <w:rPr>
+                <w:rFonts w:ascii="Calibri" w:eastAsia="Calibri" w:hAnsi="Calibri" w:cs="Times New Roman"/>
+                <w:sz w:val="24"/>
+              </w:rPr>
+            </w:pPr>
+            <m:oMathPara>
+              <m:oMath>
+                <m:sSup>
+                  <m:sSupPr>
+                    <m:ctrlPr>
+                      <w:rPr>
+                        <w:rFonts w:ascii="Cambria Math" w:hAnsi="Cambria Math"/>
+                        <w:i/>
+                        <w:sz w:val="24"/>
+                      </w:rPr>
+                    </m:ctrlPr>
+                  </m:sSupPr>
+                  <m:e>
+                    <m:r>
+                      <w:rPr>
+                        <w:rFonts w:ascii="Cambria Math" w:hAnsi="Cambria Math"/>
+                        <w:sz w:val="24"/>
+                      </w:rPr>
+                      <m:t>u</m:t>
+                    </m:r>
+                  </m:e>
+                  <m:sup>
+                    <m:r>
+                      <w:rPr>
+                        <w:rFonts w:ascii="Cambria Math" w:hAnsi="Cambria Math"/>
+                        <w:sz w:val="24"/>
+                      </w:rPr>
+                      <m:t>2</m:t>
+                    </m:r>
+                  </m:sup>
+                </m:sSup>
+              </m:oMath>
+            </m:oMathPara>
+          </w:p>
+        </w:tc>
+        <w:tc>
+          <w:tcPr>
+            <w:tcW w:w="3119" w:type="dxa"/>
+            <w:shd w:val="clear" w:color="auto" w:fill="D9D9D9" w:themeFill="background1" w:themeFillShade="D9"/>
+            <w:vAlign w:val="center"/>
+          </w:tcPr>
+          <w:p>
+            <w:pPr>
+              <w:jc w:val="center"/>
+              <w:rPr>
+                <w:rFonts w:ascii="Calibri" w:eastAsia="Calibri" w:hAnsi="Calibri" w:cs="Times New Roman"/>
+                <w:sz w:val="24"/>
+              </w:rPr>
+            </w:pPr>
+            <m:oMathPara>
+              <m:oMath>
+                <m:r>
+                  <w:rPr>
+                    <w:rFonts w:ascii="Cambria Math" w:hAnsi="Cambria Math"/>
+                    <w:sz w:val="24"/>
+                  </w:rPr>
+                  <m:t>2u'u</m:t>
+                </m:r>
+              </m:oMath>
+            </m:oMathPara>
+          </w:p>
+        </w:tc>
+      </w:tr>
+      <w:tr>
+        <w:tc>
+          <w:tcPr>
+            <w:tcW w:w="3118" w:type="dxa"/>
+            <w:vAlign w:val="center"/>
+          </w:tcPr>
+          <w:p>
+            <w:pPr>
+              <w:jc w:val="center"/>
+              <w:rPr>
+                <w:rFonts w:ascii="Calibri" w:eastAsia="Calibri" w:hAnsi="Calibri" w:cs="Times New Roman"/>
+                <w:sz w:val="24"/>
+              </w:rPr>
+            </w:pPr>
+            <m:oMathPara>
+              <m:oMath>
+                <m:f>
+                  <m:fPr>
+                    <m:ctrlPr>
+                      <w:rPr>
+                        <w:rFonts w:ascii="Cambria Math" w:hAnsi="Cambria Math"/>
+                        <w:i/>
+                        <w:sz w:val="24"/>
+                      </w:rPr>
+                    </m:ctrlPr>
+                  </m:fPr>
+                  <m:num>
+                    <m:r>
+                      <w:rPr>
+                        <w:rFonts w:ascii="Cambria Math" w:hAnsi="Cambria Math"/>
+                        <w:sz w:val="24"/>
+                      </w:rPr>
+                      <m:t>u</m:t>
+                    </m:r>
+                  </m:num>
+                  <m:den>
+                    <m:r>
+                      <w:rPr>
+                        <w:rFonts w:ascii="Cambria Math" w:hAnsi="Cambria Math"/>
+                        <w:sz w:val="24"/>
+                      </w:rPr>
+                      <m:t>v</m:t>
+                    </m:r>
+                  </m:den>
+                </m:f>
+              </m:oMath>
+            </m:oMathPara>
+          </w:p>
+        </w:tc>
+        <w:tc>
+          <w:tcPr>
+            <w:tcW w:w="3119" w:type="dxa"/>
+            <w:vAlign w:val="center"/>
+          </w:tcPr>
+          <w:p>
+            <w:pPr>
+              <w:jc w:val="center"/>
+              <w:rPr>
+                <w:rFonts w:ascii="Calibri" w:eastAsia="Calibri" w:hAnsi="Calibri" w:cs="Times New Roman"/>
+                <w:sz w:val="24"/>
+              </w:rPr>
+            </w:pPr>
+            <m:oMathPara>
+              <m:oMath>
+                <m:f>
+                  <m:fPr>
+                    <m:ctrlPr>
+                      <w:rPr>
+                        <w:rFonts w:ascii="Cambria Math" w:hAnsi="Cambria Math"/>
+                        <w:i/>
+                        <w:sz w:val="24"/>
+                      </w:rPr>
+                    </m:ctrlPr>
+                  </m:fPr>
+                  <m:num>
+                    <m:sSup>
+                      <m:sSupPr>
+                        <m:ctrlPr>
+                          <w:rPr>
+                            <w:rFonts w:ascii="Cambria Math" w:hAnsi="Cambria Math"/>
+                            <w:i/>
+                            <w:sz w:val="24"/>
+                          </w:rPr>
+                        </m:ctrlPr>
+                      </m:sSupPr>
+                      <m:e>
+                        <m:r>
+                          <w:rPr>
+                            <w:rFonts w:ascii="Cambria Math" w:hAnsi="Cambria Math"/>
+                            <w:sz w:val="24"/>
+                          </w:rPr>
+                          <m:t>u</m:t>
+                        </m:r>
+                      </m:e>
+                      <m:sup>
+                        <m:r>
+                          <w:rPr>
+                            <w:rFonts w:ascii="Cambria Math" w:hAnsi="Cambria Math"/>
+                            <w:sz w:val="24"/>
+                          </w:rPr>
+                          <m:t>'</m:t>
+                        </m:r>
+                      </m:sup>
+                    </m:sSup>
+                    <m:r>
+                      <w:rPr>
+                        <w:rFonts w:ascii="Cambria Math" w:hAnsi="Cambria Math"/>
+                        <w:sz w:val="24"/>
+                      </w:rPr>
+                      <m:t>v-uv'</m:t>
+                    </m:r>
+                  </m:num>
+                  <m:den>
+                    <m:r>
+                      <w:rPr>
+                        <w:rFonts w:ascii="Cambria Math" w:hAnsi="Cambria Math"/>
+                        <w:sz w:val="24"/>
+                      </w:rPr>
+                      <m:t>v²</m:t>
+                    </m:r>
+                  </m:den>
+                </m:f>
+              </m:oMath>
+            </m:oMathPara>
+          </w:p>
+        </w:tc>
+      </w:tr>
+      <w:tr>
+        <w:tc>
+          <w:tcPr>
+            <w:tcW w:w="3118" w:type="dxa"/>
+            <w:shd w:val="clear" w:color="auto" w:fill="D9D9D9" w:themeFill="background1" w:themeFillShade="D9"/>
+            <w:vAlign w:val="center"/>
+          </w:tcPr>
+          <w:p>
+            <w:pPr>
+              <w:jc w:val="center"/>
+            </w:pPr>
+            <m:oMathPara>
+              <m:oMath>
+                <m:f>
+                  <m:fPr>
+                    <m:ctrlPr>
+                      <w:rPr>
+                        <w:rFonts w:ascii="Cambria Math" w:hAnsi="Cambria Math"/>
+                        <w:i/>
+                        <w:sz w:val="24"/>
+                      </w:rPr>
+                    </m:ctrlPr>
+                  </m:fPr>
+                  <m:num>
+                    <m:r>
+                      <w:rPr>
+                        <w:rFonts w:ascii="Cambria Math" w:hAnsi="Cambria Math"/>
+                        <w:sz w:val="24"/>
+                      </w:rPr>
+                      <m:t>1</m:t>
+                    </m:r>
+                  </m:num>
+                  <m:den>
+                    <m:r>
+                      <w:rPr>
+                        <w:rFonts w:ascii="Cambria Math" w:hAnsi="Cambria Math"/>
+                        <w:sz w:val="24"/>
+                      </w:rPr>
+                      <m:t>v</m:t>
+                    </m:r>
+                  </m:den>
+                </m:f>
+              </m:oMath>
+            </m:oMathPara>
+          </w:p>
+        </w:tc>
+        <w:tc>
+          <w:tcPr>
+            <w:tcW w:w="3119" w:type="dxa"/>
+            <w:shd w:val="clear" w:color="auto" w:fill="D9D9D9" w:themeFill="background1" w:themeFillShade="D9"/>
+            <w:vAlign w:val="center"/>
+          </w:tcPr>
+          <w:p>
+            <w:pPr>
+              <w:jc w:val="center"/>
+            </w:pPr>
+            <m:oMathPara>
+              <m:oMath>
+                <m:r>
+                  <w:rPr>
+                    <w:rFonts w:ascii="Cambria Math" w:hAnsi="Cambria Math"/>
+                    <w:sz w:val="24"/>
+                  </w:rPr>
+                  <m:t>-</m:t>
+                </m:r>
+                <m:f>
+                  <m:fPr>
+                    <m:ctrlPr>
+                      <w:rPr>
+                        <w:rFonts w:ascii="Cambria Math" w:hAnsi="Cambria Math"/>
+                        <w:i/>
+                        <w:sz w:val="24"/>
+                      </w:rPr>
+                    </m:ctrlPr>
+                  </m:fPr>
+                  <m:num>
+                    <m:r>
+                      <w:rPr>
+                        <w:rFonts w:ascii="Cambria Math" w:hAnsi="Cambria Math"/>
+                        <w:sz w:val="24"/>
+                      </w:rPr>
+                      <m:t>v'</m:t>
+                    </m:r>
+                  </m:num>
+                  <m:den>
+                    <m:r>
+                      <w:rPr>
+                        <w:rFonts w:ascii="Cambria Math" w:hAnsi="Cambria Math"/>
+                        <w:sz w:val="24"/>
+                      </w:rPr>
+                      <m:t>v²</m:t>
+                    </m:r>
+                  </m:den>
+                </m:f>
+              </m:oMath>
+            </m:oMathPara>
+          </w:p>
+        </w:tc>
+      </w:tr>
+      <w:tr>
+        <w:tc>
+          <w:tcPr>
+            <w:tcW w:w="3118" w:type="dxa"/>
+            <w:vAlign w:val="center"/>
+          </w:tcPr>
+          <w:p>
+            <w:pPr>
+              <w:jc w:val="center"/>
+              <w:rPr>
+                <w:rFonts w:ascii="Calibri" w:eastAsia="Calibri" w:hAnsi="Calibri" w:cs="Times New Roman"/>
+                <w:sz w:val="24"/>
+              </w:rPr>
+            </w:pPr>
+            <m:oMathPara>
+              <m:oMath>
+                <m:r>
+                  <w:rPr>
+                    <w:rFonts w:ascii="Cambria Math" w:eastAsia="Calibri" w:hAnsi="Cambria Math" w:cs="Times New Roman"/>
+                    <w:sz w:val="24"/>
+                  </w:rPr>
+                  <m:t>u∘v</m:t>
+                </m:r>
+              </m:oMath>
+            </m:oMathPara>
+          </w:p>
+        </w:tc>
+        <w:tc>
+          <w:tcPr>
+            <w:tcW w:w="3119" w:type="dxa"/>
+            <w:vAlign w:val="center"/>
+          </w:tcPr>
+          <w:p>
+            <w:pPr>
+              <w:jc w:val="center"/>
+              <w:rPr>
+                <w:rFonts w:ascii="Calibri" w:eastAsia="Calibri" w:hAnsi="Calibri" w:cs="Times New Roman"/>
+                <w:sz w:val="24"/>
+              </w:rPr>
+            </w:pPr>
+            <m:oMathPara>
+              <m:oMath>
+                <m:sSup>
+                  <m:sSupPr>
+                    <m:ctrlPr>
+                      <w:rPr>
+                        <w:rFonts w:ascii="Cambria Math" w:eastAsia="Calibri" w:hAnsi="Cambria Math" w:cs="Times New Roman"/>
+                        <w:i/>
+                        <w:sz w:val="24"/>
+                      </w:rPr>
+                    </m:ctrlPr>
+                  </m:sSupPr>
+                  <m:e>
+                    <m:r>
+                      <w:rPr>
+                        <w:rFonts w:ascii="Cambria Math" w:eastAsia="Calibri" w:hAnsi="Cambria Math" w:cs="Times New Roman"/>
+                        <w:sz w:val="24"/>
+                      </w:rPr>
+                      <m:t>u</m:t>
+                    </m:r>
+                  </m:e>
+                  <m:sup>
+                    <m:r>
+                      <w:rPr>
+                        <w:rFonts w:ascii="Cambria Math" w:eastAsia="Calibri" w:hAnsi="Cambria Math" w:cs="Times New Roman"/>
+                        <w:sz w:val="24"/>
+                      </w:rPr>
+                      <m:t>'</m:t>
+                    </m:r>
+                  </m:sup>
+                </m:sSup>
+                <m:r>
+                  <w:rPr>
+                    <w:rFonts w:ascii="Cambria Math" w:eastAsia="Calibri" w:hAnsi="Cambria Math" w:cs="Times New Roman"/>
+                    <w:sz w:val="24"/>
+                  </w:rPr>
+                  <m:t>×(</m:t>
+                </m:r>
+                <m:sSup>
+                  <m:sSupPr>
+                    <m:ctrlPr>
+                      <w:rPr>
+                        <w:rFonts w:ascii="Cambria Math" w:eastAsia="Calibri" w:hAnsi="Cambria Math" w:cs="Times New Roman"/>
+                        <w:i/>
+                        <w:sz w:val="24"/>
+                      </w:rPr>
+                    </m:ctrlPr>
+                  </m:sSupPr>
+                  <m:e>
+                    <m:r>
+                      <w:rPr>
+                        <w:rFonts w:ascii="Cambria Math" w:eastAsia="Calibri" w:hAnsi="Cambria Math" w:cs="Times New Roman"/>
+                        <w:sz w:val="24"/>
+                      </w:rPr>
+                      <m:t>v</m:t>
+                    </m:r>
+                  </m:e>
+                  <m:sup>
+                    <m:r>
+                      <w:rPr>
+                        <w:rFonts w:ascii="Cambria Math" w:eastAsia="Calibri" w:hAnsi="Cambria Math" w:cs="Times New Roman"/>
+                        <w:sz w:val="24"/>
+                      </w:rPr>
+                      <m:t>'</m:t>
+                    </m:r>
+                  </m:sup>
+                </m:sSup>
+                <m:r>
+                  <w:rPr>
+                    <w:rFonts w:ascii="Cambria Math" w:eastAsia="Calibri" w:hAnsi="Cambria Math" w:cs="Times New Roman"/>
+                    <w:sz w:val="24"/>
+                  </w:rPr>
+                  <m:t>∘u)</m:t>
+                </m:r>
+              </m:oMath>
+            </m:oMathPara>
+          </w:p>
+        </w:tc>
+      </w:tr>
+      <w:tr>
+        <w:tc>
+          <w:tcPr>
+            <w:tcW w:w="3118" w:type="dxa"/>
+            <w:shd w:val="clear" w:color="auto" w:fill="D9D9D9" w:themeFill="background1" w:themeFillShade="D9"/>
+            <w:vAlign w:val="center"/>
+          </w:tcPr>
+          <w:p>
+            <w:pPr>
+              <w:jc w:val="center"/>
+              <w:rPr>
+                <w:rFonts w:ascii="Calibri" w:eastAsia="Calibri" w:hAnsi="Calibri" w:cs="Times New Roman"/>
+                <w:sz w:val="24"/>
+              </w:rPr>
+            </w:pPr>
+            <m:oMathPara>
+              <m:oMath>
+                <m:r>
+                  <w:rPr>
+                    <w:rFonts w:ascii="Cambria Math" w:hAnsi="Cambria Math"/>
+                    <w:sz w:val="24"/>
+                  </w:rPr>
+                  <m:t>f</m:t>
+                </m:r>
+                <m:d>
+                  <m:dPr>
+                    <m:ctrlPr>
+                      <w:rPr>
+                        <w:rFonts w:ascii="Cambria Math" w:hAnsi="Cambria Math"/>
+                        <w:i/>
+                        <w:sz w:val="24"/>
+                      </w:rPr>
+                    </m:ctrlPr>
+                  </m:dPr>
+                  <m:e>
+                    <m:r>
+                      <w:rPr>
+                        <w:rFonts w:ascii="Cambria Math" w:hAnsi="Cambria Math"/>
+                        <w:sz w:val="24"/>
+                      </w:rPr>
+                      <m:t>ax+b</m:t>
+                    </m:r>
+                  </m:e>
+                </m:d>
+              </m:oMath>
+            </m:oMathPara>
+          </w:p>
+        </w:tc>
+        <w:tc>
+          <w:tcPr>
+            <w:tcW w:w="3119" w:type="dxa"/>
+            <w:shd w:val="clear" w:color="auto" w:fill="D9D9D9" w:themeFill="background1" w:themeFillShade="D9"/>
+            <w:vAlign w:val="center"/>
+          </w:tcPr>
+          <w:p>
+            <w:pPr>
+              <w:jc w:val="center"/>
+              <w:rPr>
+                <w:rFonts w:ascii="Calibri" w:eastAsia="Calibri" w:hAnsi="Calibri" w:cs="Times New Roman"/>
+                <w:sz w:val="24"/>
+              </w:rPr>
+            </w:pPr>
+            <m:oMathPara>
+              <m:oMath>
+                <m:r>
+                  <w:rPr>
+                    <w:rFonts w:ascii="Cambria Math" w:hAnsi="Cambria Math"/>
+                    <w:sz w:val="24"/>
+                  </w:rPr>
+                  <m:t>a∙f'(ax+b)</m:t>
+                </m:r>
+              </m:oMath>
+            </m:oMathPara>
+          </w:p>
+        </w:tc>
+      </w:tr>
+      <w:tr>
+        <w:tc>
+          <w:tcPr>
+            <w:tcW w:w="3118" w:type="dxa"/>
+            <w:vAlign w:val="center"/>
+          </w:tcPr>
+          <w:p>
+            <w:pPr>
+              <w:jc w:val="center"/>
+              <w:rPr>
+                <w:rFonts w:ascii="Calibri" w:eastAsia="Calibri" w:hAnsi="Calibri" w:cs="Times New Roman"/>
+                <w:sz w:val="24"/>
+              </w:rPr>
+            </w:pPr>
+            <m:oMathPara>
+              <m:oMath>
+                <m:sSup>
+                  <m:sSupPr>
+                    <m:ctrlPr>
+                      <w:rPr>
+                        <w:rFonts w:ascii="Cambria Math" w:eastAsia="Calibri" w:hAnsi="Cambria Math" w:cs="Times New Roman"/>
+                        <w:i/>
+                        <w:sz w:val="24"/>
+                      </w:rPr>
+                    </m:ctrlPr>
+                  </m:sSupPr>
+                  <m:e>
+                    <m:r>
+                      <w:rPr>
+                        <w:rFonts w:ascii="Cambria Math" w:eastAsia="Calibri" w:hAnsi="Cambria Math" w:cs="Times New Roman"/>
+                        <w:sz w:val="24"/>
+                      </w:rPr>
+                      <m:t>u</m:t>
+                    </m:r>
+                  </m:e>
+                  <m:sup>
+                    <m:r>
+                      <w:rPr>
+                        <w:rFonts w:ascii="Cambria Math" w:eastAsia="Calibri" w:hAnsi="Cambria Math" w:cs="Times New Roman"/>
+                        <w:sz w:val="24"/>
+                      </w:rPr>
+                      <m:t>n</m:t>
+                    </m:r>
+                  </m:sup>
+                </m:sSup>
+              </m:oMath>
+            </m:oMathPara>
+          </w:p>
+        </w:tc>
+        <w:tc>
+          <w:tcPr>
+            <w:tcW w:w="3119" w:type="dxa"/>
+            <w:vAlign w:val="center"/>
+          </w:tcPr>
+          <w:p>
+            <w:pPr>
+              <w:jc w:val="center"/>
+              <w:rPr>
+                <w:rFonts w:ascii="Calibri" w:eastAsia="Calibri" w:hAnsi="Calibri" w:cs="Times New Roman"/>
+                <w:sz w:val="24"/>
+              </w:rPr>
+            </w:pPr>
+            <m:oMathPara>
+              <m:oMath>
+                <m:sSup>
+                  <m:sSupPr>
+                    <m:ctrlPr>
+                      <w:rPr>
+                        <w:rFonts w:ascii="Cambria Math" w:eastAsia="Calibri" w:hAnsi="Cambria Math" w:cs="Times New Roman"/>
+                        <w:i/>
+                        <w:sz w:val="24"/>
+                      </w:rPr>
+                    </m:ctrlPr>
+                  </m:sSupPr>
+                  <m:e>
+                    <m:r>
+                      <w:rPr>
+                        <w:rFonts w:ascii="Cambria Math" w:eastAsia="Calibri" w:hAnsi="Cambria Math" w:cs="Times New Roman"/>
+                        <w:sz w:val="24"/>
+                      </w:rPr>
+                      <m:t>nu</m:t>
+                    </m:r>
+                  </m:e>
+                  <m:sup>
+                    <m:r>
+                      <w:rPr>
+                        <w:rFonts w:ascii="Cambria Math" w:eastAsia="Calibri" w:hAnsi="Cambria Math" w:cs="Times New Roman"/>
+                        <w:sz w:val="24"/>
+                      </w:rPr>
+                      <m:t>n-1</m:t>
+                    </m:r>
+                  </m:sup>
+                </m:sSup>
+                <m:r>
+                  <w:rPr>
+                    <w:rFonts w:ascii="Cambria Math" w:eastAsia="Calibri" w:hAnsi="Cambria Math" w:cs="Times New Roman"/>
+                    <w:sz w:val="24"/>
+                  </w:rPr>
+                  <m:t>×u'</m:t>
+                </m:r>
+              </m:oMath>
+            </m:oMathPara>
+          </w:p>
+        </w:tc>
+      </w:tr>
+      <w:tr>
+        <w:tc>
+          <w:tcPr>
+            <w:tcW w:w="3118" w:type="dxa"/>
+            <w:shd w:val="clear" w:color="auto" w:fill="D9D9D9" w:themeFill="background1" w:themeFillShade="D9"/>
+            <w:vAlign w:val="center"/>
+          </w:tcPr>
+          <w:p>
+            <w:pPr>
+              <w:jc w:val="center"/>
+              <w:rPr>
+                <w:rFonts w:ascii="Calibri" w:eastAsia="Calibri" w:hAnsi="Calibri" w:cs="Times New Roman"/>
+                <w:sz w:val="24"/>
+              </w:rPr>
+            </w:pPr>
+            <m:oMathPara>
+              <m:oMath>
+                <m:rad>
+                  <m:radPr>
+                    <m:degHide m:val="1"/>
+                    <m:ctrlPr>
+                      <w:rPr>
+                        <w:rFonts w:ascii="Cambria Math" w:eastAsia="Calibri" w:hAnsi="Cambria Math" w:cs="Times New Roman"/>
+                        <w:i/>
+                        <w:sz w:val="24"/>
+                      </w:rPr>
+                    </m:ctrlPr>
+                  </m:radPr>
+                  <m:deg/>
+                  <m:e>
+                    <m:r>
+                      <w:rPr>
+                        <w:rFonts w:ascii="Cambria Math" w:eastAsia="Calibri" w:hAnsi="Cambria Math" w:cs="Times New Roman"/>
+                        <w:sz w:val="24"/>
+                      </w:rPr>
+                      <m:t>u</m:t>
+                    </m:r>
+                  </m:e>
+                </m:rad>
+              </m:oMath>
+            </m:oMathPara>
+          </w:p>
+        </w:tc>
+        <w:tc>
+          <w:tcPr>
+            <w:tcW w:w="3119" w:type="dxa"/>
+            <w:shd w:val="clear" w:color="auto" w:fill="D9D9D9" w:themeFill="background1" w:themeFillShade="D9"/>
+            <w:vAlign w:val="center"/>
+          </w:tcPr>
+          <w:p>
+            <w:pPr>
+              <w:jc w:val="center"/>
+              <w:rPr>
+                <w:rFonts w:ascii="Calibri" w:eastAsia="Calibri" w:hAnsi="Calibri" w:cs="Times New Roman"/>
+                <w:sz w:val="24"/>
+              </w:rPr>
+            </w:pPr>
+            <m:oMathPara>
+              <m:oMath>
+                <m:f>
+                  <m:fPr>
+                    <m:ctrlPr>
+                      <w:rPr>
+                        <w:rFonts w:ascii="Cambria Math" w:eastAsia="Calibri" w:hAnsi="Cambria Math" w:cs="Times New Roman"/>
+                        <w:i/>
+                        <w:sz w:val="24"/>
+                      </w:rPr>
+                    </m:ctrlPr>
+                  </m:fPr>
+                  <m:num>
+                    <m:r>
+                      <w:rPr>
+                        <w:rFonts w:ascii="Cambria Math" w:eastAsia="Calibri" w:hAnsi="Cambria Math" w:cs="Times New Roman"/>
+                        <w:sz w:val="24"/>
+                      </w:rPr>
+                      <m:t>u'</m:t>
+                    </m:r>
+                  </m:num>
+                  <m:den>
+                    <m:r>
+                      <w:rPr>
+                        <w:rFonts w:ascii="Cambria Math" w:eastAsia="Calibri" w:hAnsi="Cambria Math" w:cs="Times New Roman"/>
+                        <w:sz w:val="24"/>
+                      </w:rPr>
+                      <m:t>2</m:t>
+                    </m:r>
+                    <m:rad>
+                      <m:radPr>
+                        <m:degHide m:val="1"/>
+                        <m:ctrlPr>
+                          <w:rPr>
+                            <w:rFonts w:ascii="Cambria Math" w:eastAsia="Calibri" w:hAnsi="Cambria Math" w:cs="Times New Roman"/>
+                            <w:i/>
+                            <w:sz w:val="24"/>
+                          </w:rPr>
+                        </m:ctrlPr>
+                      </m:radPr>
+                      <m:deg/>
+                      <m:e>
+                        <m:r>
+                          <w:rPr>
+                            <w:rFonts w:ascii="Cambria Math" w:eastAsia="Calibri" w:hAnsi="Cambria Math" w:cs="Times New Roman"/>
+                            <w:sz w:val="24"/>
+                          </w:rPr>
+                          <m:t>u</m:t>
+                        </m:r>
+                      </m:e>
+                    </m:rad>
+                  </m:den>
+                </m:f>
+              </m:oMath>
+            </m:oMathPara>
+          </w:p>
+        </w:tc>
+      </w:tr>
+    </w:tbl>
     <w:p>
       <w:pPr>
         <w:pStyle w:val="Titre1"/>
         <w:rPr>
-          <w:color w:val="4472C4" w:themeColor="accent1"/>
+          <w:color w:val="36A57E"/>
         </w:rPr>
       </w:pPr>
       <w:r>
         <w:rPr>
-          <w:color w:val="4472C4" w:themeColor="accent1"/>
+          <w:color w:val="36A57E"/>
         </w:rPr>
         <w:t>V. Applications</w:t>
       </w:r>
@@ -2811,12 +3379,12 @@
       <w:pPr>
         <w:pStyle w:val="Titre2"/>
         <w:rPr>
-          <w:color w:val="4472C4" w:themeColor="accent1"/>
+          <w:color w:val="2D8B69"/>
         </w:rPr>
       </w:pPr>
       <w:r>
         <w:rPr>
-          <w:color w:val="4472C4" w:themeColor="accent1"/>
+          <w:color w:val="2D8B69"/>
         </w:rPr>
         <w:t>a. Sens de variation</w:t>
       </w:r>
@@ -3152,12 +3720,12 @@
       <w:pPr>
         <w:pStyle w:val="Titre2"/>
         <w:rPr>
-          <w:color w:val="4472C4" w:themeColor="accent1"/>
+          <w:color w:val="2D8B69"/>
         </w:rPr>
       </w:pPr>
       <w:r>
         <w:rPr>
-          <w:color w:val="4472C4" w:themeColor="accent1"/>
+          <w:color w:val="2D8B69"/>
         </w:rPr>
         <w:t>b. Recherche d’extrema</w:t>
       </w:r>
@@ -3464,6 +4032,8 @@
         </w:rPr>
         <w:t>.</w:t>
       </w:r>
+      <w:bookmarkStart w:id="0" w:name="_GoBack"/>
+      <w:bookmarkEnd w:id="0"/>
     </w:p>
     <w:sectPr>
       <w:footerReference w:type="default" r:id="rId8"/>
@@ -4854,7 +5424,7 @@
 </file>
 
 <file path=customXml/itemProps1.xml><?xml version="1.0" encoding="utf-8"?>
-<ds:datastoreItem xmlns:ds="http://schemas.openxmlformats.org/officeDocument/2006/customXml" ds:itemID="{A009351B-813C-4418-A3A9-FBA38A8CA11C}">
+<ds:datastoreItem xmlns:ds="http://schemas.openxmlformats.org/officeDocument/2006/customXml" ds:itemID="{5005A32C-4F75-4AAB-B4C2-97C1BD01588B}">
   <ds:schemaRefs>
     <ds:schemaRef ds:uri="http://schemas.openxmlformats.org/officeDocument/2006/bibliography"/>
   </ds:schemaRefs>

</xml_diff>

<commit_message>
chore: convert files to parts system
</commit_message>
<xml_diff>
--- a/public/files/maths/derivation/derivation.docx
+++ b/public/files/maths/derivation/derivation.docx
@@ -32,7 +32,15 @@
         <w:rPr>
           <w:color w:val="808080" w:themeColor="background1" w:themeShade="80"/>
         </w:rPr>
-        <w:t xml:space="preserve"> spécialité</w:t>
+        <w:t xml:space="preserve"> S</w:t>
+      </w:r>
+      <w:bookmarkStart w:id="0" w:name="_GoBack"/>
+      <w:bookmarkEnd w:id="0"/>
+      <w:r>
+        <w:rPr>
+          <w:color w:val="808080" w:themeColor="background1" w:themeShade="80"/>
+        </w:rPr>
+        <w:t>pécialité</w:t>
       </w:r>
     </w:p>
     <w:p>
@@ -3727,7 +3735,13 @@
         <w:rPr>
           <w:color w:val="2D8B69"/>
         </w:rPr>
-        <w:t>b. Recherche d’extrema</w:t>
+        <w:t xml:space="preserve">b. Recherche </w:t>
+      </w:r>
+      <w:r>
+        <w:rPr>
+          <w:color w:val="2D8B69"/>
+        </w:rPr>
+        <w:t>d’extrema</w:t>
       </w:r>
     </w:p>
     <w:p>
@@ -3888,6 +3902,11 @@
       </m:oMath>
     </w:p>
     <w:p>
+      <w:pPr>
+        <w:rPr>
+          <w:rFonts w:eastAsiaTheme="minorEastAsia"/>
+        </w:rPr>
+      </w:pPr>
       <w:r>
         <w:t xml:space="preserve">Cependant, l’inverse n’est pas forcément vrai. Si </w:t>
       </w:r>
@@ -4032,8 +4051,583 @@
         </w:rPr>
         <w:t>.</w:t>
       </w:r>
-      <w:bookmarkStart w:id="0" w:name="_GoBack"/>
-      <w:bookmarkEnd w:id="0"/>
+    </w:p>
+    <w:p>
+      <w:pPr>
+        <w:pStyle w:val="Titre2"/>
+        <w:rPr>
+          <w:rFonts w:eastAsiaTheme="minorEastAsia"/>
+          <w:color w:val="2D8B69"/>
+        </w:rPr>
+      </w:pPr>
+      <w:r>
+        <w:rPr>
+          <w:rFonts w:eastAsiaTheme="minorEastAsia"/>
+          <w:color w:val="2D8B69"/>
+        </w:rPr>
+        <w:t>c. Convexité</w:t>
+      </w:r>
+    </w:p>
+    <w:p>
+      <w:r>
+        <w:t xml:space="preserve">Soit </w:t>
+      </w:r>
+      <m:oMath>
+        <m:r>
+          <w:rPr>
+            <w:rFonts w:ascii="Cambria Math" w:hAnsi="Cambria Math"/>
+          </w:rPr>
+          <m:t>f</m:t>
+        </m:r>
+      </m:oMath>
+      <w:r>
+        <w:t xml:space="preserve"> une fonction définie et deux fois dérivable sur un intervalle </w:t>
+      </w:r>
+      <m:oMath>
+        <m:r>
+          <w:rPr>
+            <w:rFonts w:ascii="Cambria Math" w:hAnsi="Cambria Math"/>
+          </w:rPr>
+          <m:t>I</m:t>
+        </m:r>
+      </m:oMath>
+      <w:r>
+        <w:t>.</w:t>
+      </w:r>
+    </w:p>
+    <w:p>
+      <w:pPr>
+        <w:rPr>
+          <w:rFonts w:asciiTheme="majorHAnsi" w:eastAsiaTheme="minorEastAsia" w:hAnsiTheme="majorHAnsi" w:cstheme="majorBidi"/>
+        </w:rPr>
+      </w:pPr>
+      <m:oMathPara>
+        <m:oMath>
+          <m:r>
+            <w:rPr>
+              <w:rFonts w:ascii="Cambria Math" w:hAnsi="Cambria Math"/>
+            </w:rPr>
+            <m:t xml:space="preserve">f </m:t>
+          </m:r>
+          <m:r>
+            <m:rPr>
+              <m:nor/>
+            </m:rPr>
+            <w:rPr>
+              <w:rFonts w:ascii="Cambria Math" w:hAnsi="Cambria Math"/>
+              <w:i/>
+            </w:rPr>
+            <m:t>est convexe sur</m:t>
+          </m:r>
+          <m:r>
+            <w:rPr>
+              <w:rFonts w:ascii="Cambria Math" w:hAnsi="Cambria Math"/>
+            </w:rPr>
+            <m:t xml:space="preserve"> I</m:t>
+          </m:r>
+          <m:r>
+            <m:rPr>
+              <m:sty m:val="p"/>
+            </m:rPr>
+            <w:rPr>
+              <w:rFonts w:ascii="Cambria Math" w:hAnsi="Cambria Math"/>
+            </w:rPr>
+            <w:br/>
+          </m:r>
+        </m:oMath>
+        <m:oMath>
+          <m:r>
+            <w:rPr>
+              <w:rFonts w:ascii="Cambria Math" w:hAnsi="Cambria Math"/>
+            </w:rPr>
+            <m:t>⇔</m:t>
+          </m:r>
+          <m:sSub>
+            <m:sSubPr>
+              <m:ctrlPr>
+                <w:rPr>
+                  <w:rFonts w:ascii="Cambria Math" w:hAnsi="Cambria Math"/>
+                  <w:i/>
+                </w:rPr>
+              </m:ctrlPr>
+            </m:sSubPr>
+            <m:e>
+              <m:r>
+                <w:rPr>
+                  <w:rFonts w:ascii="Cambria Math" w:hAnsi="Cambria Math"/>
+                </w:rPr>
+                <m:t>C</m:t>
+              </m:r>
+            </m:e>
+            <m:sub>
+              <m:r>
+                <w:rPr>
+                  <w:rFonts w:ascii="Cambria Math" w:hAnsi="Cambria Math"/>
+                </w:rPr>
+                <m:t>f</m:t>
+              </m:r>
+            </m:sub>
+          </m:sSub>
+          <m:r>
+            <w:rPr>
+              <w:rFonts w:ascii="Cambria Math" w:hAnsi="Cambria Math"/>
+            </w:rPr>
+            <m:t xml:space="preserve"> </m:t>
+          </m:r>
+          <m:r>
+            <m:rPr>
+              <m:nor/>
+            </m:rPr>
+            <w:rPr>
+              <w:rFonts w:ascii="Cambria Math" w:hAnsi="Cambria Math"/>
+              <w:i/>
+            </w:rPr>
+            <m:t xml:space="preserve">est entièrement située au-dessus de ses tangentes sur </m:t>
+          </m:r>
+          <m:r>
+            <w:rPr>
+              <w:rFonts w:ascii="Cambria Math" w:hAnsi="Cambria Math"/>
+            </w:rPr>
+            <m:t xml:space="preserve"> I</m:t>
+          </m:r>
+          <m:r>
+            <m:rPr>
+              <m:sty m:val="p"/>
+            </m:rPr>
+            <w:rPr>
+              <w:rFonts w:ascii="Cambria Math" w:hAnsi="Cambria Math"/>
+            </w:rPr>
+            <w:br/>
+          </m:r>
+        </m:oMath>
+        <m:oMath>
+          <m:r>
+            <w:rPr>
+              <w:rFonts w:ascii="Cambria Math" w:hAnsi="Cambria Math"/>
+            </w:rPr>
+            <m:t>⇔</m:t>
+          </m:r>
+          <m:sSup>
+            <m:sSupPr>
+              <m:ctrlPr>
+                <w:rPr>
+                  <w:rFonts w:ascii="Cambria Math" w:hAnsi="Cambria Math"/>
+                  <w:i/>
+                </w:rPr>
+              </m:ctrlPr>
+            </m:sSupPr>
+            <m:e>
+              <m:r>
+                <w:rPr>
+                  <w:rFonts w:ascii="Cambria Math" w:hAnsi="Cambria Math"/>
+                </w:rPr>
+                <m:t>f</m:t>
+              </m:r>
+            </m:e>
+            <m:sup>
+              <m:r>
+                <w:rPr>
+                  <w:rFonts w:ascii="Cambria Math" w:hAnsi="Cambria Math"/>
+                </w:rPr>
+                <m:t>'</m:t>
+              </m:r>
+            </m:sup>
+          </m:sSup>
+          <m:r>
+            <m:rPr>
+              <m:nor/>
+            </m:rPr>
+            <w:rPr>
+              <w:rFonts w:ascii="Cambria Math" w:hAnsi="Cambria Math"/>
+            </w:rPr>
+            <m:t xml:space="preserve"> </m:t>
+          </m:r>
+          <m:r>
+            <m:rPr>
+              <m:nor/>
+            </m:rPr>
+            <w:rPr>
+              <w:rFonts w:ascii="Cambria Math" w:hAnsi="Cambria Math"/>
+              <w:i/>
+            </w:rPr>
+            <m:t>est croissante sur</m:t>
+          </m:r>
+          <m:r>
+            <w:rPr>
+              <w:rFonts w:ascii="Cambria Math" w:hAnsi="Cambria Math"/>
+            </w:rPr>
+            <m:t xml:space="preserve"> I</m:t>
+          </m:r>
+          <m:r>
+            <m:rPr>
+              <m:sty m:val="p"/>
+            </m:rPr>
+            <w:rPr>
+              <w:rFonts w:ascii="Cambria Math" w:hAnsi="Cambria Math"/>
+            </w:rPr>
+            <w:br/>
+          </m:r>
+        </m:oMath>
+        <m:oMath>
+          <m:r>
+            <w:rPr>
+              <w:rFonts w:ascii="Cambria Math" w:hAnsi="Cambria Math"/>
+            </w:rPr>
+            <m:t>⇔</m:t>
+          </m:r>
+          <m:sSup>
+            <m:sSupPr>
+              <m:ctrlPr>
+                <w:rPr>
+                  <w:rFonts w:ascii="Cambria Math" w:hAnsi="Cambria Math"/>
+                  <w:i/>
+                </w:rPr>
+              </m:ctrlPr>
+            </m:sSupPr>
+            <m:e>
+              <m:r>
+                <w:rPr>
+                  <w:rFonts w:ascii="Cambria Math" w:hAnsi="Cambria Math"/>
+                </w:rPr>
+                <m:t>f</m:t>
+              </m:r>
+            </m:e>
+            <m:sup>
+              <m:r>
+                <w:rPr>
+                  <w:rFonts w:ascii="Cambria Math" w:hAnsi="Cambria Math"/>
+                </w:rPr>
+                <m:t>''</m:t>
+              </m:r>
+            </m:sup>
+          </m:sSup>
+          <m:r>
+            <m:rPr>
+              <m:nor/>
+            </m:rPr>
+            <w:rPr>
+              <w:rFonts w:ascii="Cambria Math" w:hAnsi="Cambria Math"/>
+            </w:rPr>
+            <m:t xml:space="preserve"> </m:t>
+          </m:r>
+          <m:r>
+            <m:rPr>
+              <m:nor/>
+            </m:rPr>
+            <w:rPr>
+              <w:rFonts w:ascii="Cambria Math" w:hAnsi="Cambria Math"/>
+              <w:i/>
+            </w:rPr>
+            <m:t>est positive sur</m:t>
+          </m:r>
+          <m:r>
+            <w:rPr>
+              <w:rFonts w:ascii="Cambria Math" w:hAnsi="Cambria Math"/>
+            </w:rPr>
+            <m:t xml:space="preserve"> I</m:t>
+          </m:r>
+          <m:r>
+            <m:rPr>
+              <m:sty m:val="p"/>
+            </m:rPr>
+            <w:rPr>
+              <w:rFonts w:ascii="Cambria Math" w:hAnsi="Cambria Math"/>
+            </w:rPr>
+            <w:br/>
+          </m:r>
+        </m:oMath>
+      </m:oMathPara>
+    </w:p>
+    <w:p>
+      <w:pPr>
+        <w:pStyle w:val="Titre2"/>
+        <w:rPr>
+          <w:rFonts w:eastAsiaTheme="minorEastAsia"/>
+          <w:color w:val="2D8B69"/>
+        </w:rPr>
+      </w:pPr>
+      <w:r>
+        <w:rPr>
+          <w:rFonts w:eastAsiaTheme="minorEastAsia"/>
+          <w:color w:val="2D8B69"/>
+        </w:rPr>
+        <w:t>d. Point d’inflexion</w:t>
+      </w:r>
+    </w:p>
+    <w:p>
+      <w:pPr>
+        <w:ind w:left="1418" w:right="1416"/>
+        <w:jc w:val="both"/>
+        <w:rPr>
+          <w:rFonts w:eastAsiaTheme="minorEastAsia" w:cstheme="minorHAnsi"/>
+        </w:rPr>
+      </w:pPr>
+      <w:r>
+        <w:t>Soit</w:t>
+      </w:r>
+      <w:r>
+        <w:rPr>
+          <w:rFonts w:asciiTheme="majorHAnsi" w:hAnsiTheme="majorHAnsi" w:cstheme="majorBidi"/>
+        </w:rPr>
+        <w:t xml:space="preserve"> </w:t>
+      </w:r>
+      <m:oMath>
+        <m:r>
+          <w:rPr>
+            <w:rFonts w:ascii="Cambria Math" w:hAnsi="Cambria Math"/>
+          </w:rPr>
+          <m:t>f</m:t>
+        </m:r>
+      </m:oMath>
+      <w:r>
+        <w:rPr>
+          <w:rFonts w:asciiTheme="majorHAnsi" w:hAnsiTheme="majorHAnsi" w:cstheme="majorBidi"/>
+        </w:rPr>
+        <w:t xml:space="preserve"> </w:t>
+      </w:r>
+      <w:r>
+        <w:rPr>
+          <w:rFonts w:cstheme="minorHAnsi"/>
+        </w:rPr>
+        <w:t xml:space="preserve">une fonction dérivable sur I, </w:t>
+      </w:r>
+      <m:oMath>
+        <m:sSub>
+          <m:sSubPr>
+            <m:ctrlPr>
+              <w:rPr>
+                <w:rFonts w:ascii="Cambria Math" w:hAnsi="Cambria Math" w:cstheme="minorHAnsi"/>
+                <w:i/>
+              </w:rPr>
+            </m:ctrlPr>
+          </m:sSubPr>
+          <m:e>
+            <m:r>
+              <w:rPr>
+                <w:rFonts w:ascii="Cambria Math" w:hAnsi="Cambria Math" w:cstheme="minorHAnsi"/>
+              </w:rPr>
+              <m:t>C</m:t>
+            </m:r>
+          </m:e>
+          <m:sub>
+            <m:r>
+              <w:rPr>
+                <w:rFonts w:ascii="Cambria Math" w:hAnsi="Cambria Math" w:cstheme="minorHAnsi"/>
+              </w:rPr>
+              <m:t>f</m:t>
+            </m:r>
+          </m:sub>
+        </m:sSub>
+      </m:oMath>
+      <w:r>
+        <w:rPr>
+          <w:rFonts w:eastAsiaTheme="minorEastAsia" w:cstheme="minorHAnsi"/>
+        </w:rPr>
+        <w:t xml:space="preserve"> sa courbe représentative dans un repère et </w:t>
+      </w:r>
+      <m:oMath>
+        <m:r>
+          <w:rPr>
+            <w:rFonts w:ascii="Cambria Math" w:eastAsiaTheme="minorEastAsia" w:hAnsi="Cambria Math" w:cstheme="minorHAnsi"/>
+          </w:rPr>
+          <m:t>a∈I</m:t>
+        </m:r>
+      </m:oMath>
+      <w:r>
+        <w:rPr>
+          <w:rFonts w:eastAsiaTheme="minorEastAsia" w:cstheme="minorHAnsi"/>
+        </w:rPr>
+        <w:t xml:space="preserve">. Le point </w:t>
+      </w:r>
+      <m:oMath>
+        <m:r>
+          <w:rPr>
+            <w:rFonts w:ascii="Cambria Math" w:eastAsiaTheme="minorEastAsia" w:hAnsi="Cambria Math" w:cstheme="minorHAnsi"/>
+          </w:rPr>
+          <m:t>A(a;f</m:t>
+        </m:r>
+        <m:d>
+          <m:dPr>
+            <m:ctrlPr>
+              <w:rPr>
+                <w:rFonts w:ascii="Cambria Math" w:eastAsiaTheme="minorEastAsia" w:hAnsi="Cambria Math" w:cstheme="minorHAnsi"/>
+                <w:i/>
+              </w:rPr>
+            </m:ctrlPr>
+          </m:dPr>
+          <m:e>
+            <m:r>
+              <w:rPr>
+                <w:rFonts w:ascii="Cambria Math" w:eastAsiaTheme="minorEastAsia" w:hAnsi="Cambria Math" w:cstheme="minorHAnsi"/>
+              </w:rPr>
+              <m:t>a</m:t>
+            </m:r>
+          </m:e>
+        </m:d>
+        <m:r>
+          <w:rPr>
+            <w:rFonts w:ascii="Cambria Math" w:eastAsiaTheme="minorEastAsia" w:hAnsi="Cambria Math" w:cstheme="minorHAnsi"/>
+          </w:rPr>
+          <m:t>)</m:t>
+        </m:r>
+      </m:oMath>
+      <w:r>
+        <w:rPr>
+          <w:rFonts w:eastAsiaTheme="minorEastAsia" w:cstheme="minorHAnsi"/>
+        </w:rPr>
+        <w:t xml:space="preserve"> est un </w:t>
+      </w:r>
+      <w:r>
+        <w:rPr>
+          <w:rFonts w:eastAsiaTheme="minorEastAsia" w:cstheme="minorHAnsi"/>
+          <w:b/>
+        </w:rPr>
+        <w:t xml:space="preserve">point d’inflexion de </w:t>
+      </w:r>
+      <m:oMath>
+        <m:sSub>
+          <m:sSubPr>
+            <m:ctrlPr>
+              <w:rPr>
+                <w:rFonts w:ascii="Cambria Math" w:eastAsiaTheme="minorEastAsia" w:hAnsi="Cambria Math" w:cstheme="minorHAnsi"/>
+                <w:b/>
+                <w:i/>
+              </w:rPr>
+            </m:ctrlPr>
+          </m:sSubPr>
+          <m:e>
+            <m:r>
+              <m:rPr>
+                <m:sty m:val="bi"/>
+              </m:rPr>
+              <w:rPr>
+                <w:rFonts w:ascii="Cambria Math" w:eastAsiaTheme="minorEastAsia" w:hAnsi="Cambria Math" w:cstheme="minorHAnsi"/>
+              </w:rPr>
+              <m:t>C</m:t>
+            </m:r>
+          </m:e>
+          <m:sub>
+            <m:r>
+              <m:rPr>
+                <m:sty m:val="bi"/>
+              </m:rPr>
+              <w:rPr>
+                <w:rFonts w:ascii="Cambria Math" w:eastAsiaTheme="minorEastAsia" w:hAnsi="Cambria Math" w:cstheme="minorHAnsi"/>
+              </w:rPr>
+              <m:t>f</m:t>
+            </m:r>
+          </m:sub>
+        </m:sSub>
+      </m:oMath>
+      <w:r>
+        <w:rPr>
+          <w:rFonts w:eastAsiaTheme="minorEastAsia" w:cstheme="minorHAnsi"/>
+        </w:rPr>
+        <w:t xml:space="preserve"> si cette dernière </w:t>
+      </w:r>
+      <w:r>
+        <w:rPr>
+          <w:rFonts w:eastAsiaTheme="minorEastAsia" w:cstheme="minorHAnsi"/>
+          <w:b/>
+        </w:rPr>
+        <w:t>traverse sa tange</w:t>
+      </w:r>
+      <w:r>
+        <w:rPr>
+          <w:rFonts w:eastAsiaTheme="minorEastAsia" w:cstheme="minorHAnsi"/>
+          <w:b/>
+        </w:rPr>
+        <w:t>nte au point A</w:t>
+      </w:r>
+      <w:r>
+        <w:rPr>
+          <w:rFonts w:eastAsiaTheme="minorEastAsia" w:cstheme="minorHAnsi"/>
+        </w:rPr>
+        <w:t xml:space="preserve">. La courbe </w:t>
+      </w:r>
+      <w:r>
+        <w:rPr>
+          <w:rFonts w:eastAsiaTheme="minorEastAsia" w:cstheme="minorHAnsi"/>
+          <w:b/>
+        </w:rPr>
+        <w:t>change de convexité</w:t>
+      </w:r>
+      <w:r>
+        <w:rPr>
+          <w:rFonts w:eastAsiaTheme="minorEastAsia" w:cstheme="minorHAnsi"/>
+        </w:rPr>
+        <w:t>.</w:t>
+      </w:r>
+    </w:p>
+    <w:p>
+      <w:pPr>
+        <w:ind w:left="1418" w:right="1416"/>
+        <w:jc w:val="both"/>
+        <w:rPr>
+          <w:rFonts w:cstheme="minorHAnsi"/>
+        </w:rPr>
+      </w:pPr>
+      <w:r>
+        <w:t xml:space="preserve">Le point A est un point d’inflexion de </w:t>
+      </w:r>
+      <m:oMath>
+        <m:sSub>
+          <m:sSubPr>
+            <m:ctrlPr>
+              <w:rPr>
+                <w:rFonts w:ascii="Cambria Math" w:hAnsi="Cambria Math" w:cstheme="minorHAnsi"/>
+                <w:i/>
+              </w:rPr>
+            </m:ctrlPr>
+          </m:sSubPr>
+          <m:e>
+            <m:r>
+              <w:rPr>
+                <w:rFonts w:ascii="Cambria Math" w:hAnsi="Cambria Math" w:cstheme="minorHAnsi"/>
+              </w:rPr>
+              <m:t>C</m:t>
+            </m:r>
+          </m:e>
+          <m:sub>
+            <m:r>
+              <w:rPr>
+                <w:rFonts w:ascii="Cambria Math" w:hAnsi="Cambria Math" w:cstheme="minorHAnsi"/>
+              </w:rPr>
+              <m:t>f</m:t>
+            </m:r>
+          </m:sub>
+        </m:sSub>
+      </m:oMath>
+      <w:r>
+        <w:rPr>
+          <w:rFonts w:eastAsiaTheme="minorEastAsia"/>
+        </w:rPr>
+        <w:t xml:space="preserve"> si, et seulement si, </w:t>
+      </w:r>
+      <m:oMath>
+        <m:r>
+          <m:rPr>
+            <m:sty m:val="bi"/>
+          </m:rPr>
+          <w:rPr>
+            <w:rFonts w:ascii="Cambria Math" w:hAnsi="Cambria Math" w:cstheme="minorHAnsi"/>
+          </w:rPr>
+          <m:t>f''</m:t>
+        </m:r>
+      </m:oMath>
+      <w:r>
+        <w:rPr>
+          <w:rFonts w:eastAsiaTheme="minorEastAsia"/>
+          <w:b/>
+        </w:rPr>
+        <w:t xml:space="preserve"> s’annule en a en changeant de signe</w:t>
+      </w:r>
+      <w:r>
+        <w:rPr>
+          <w:rFonts w:eastAsiaTheme="minorEastAsia"/>
+        </w:rPr>
+        <w:t>.</w:t>
+      </w:r>
     </w:p>
     <w:sectPr>
       <w:footerReference w:type="default" r:id="rId8"/>
@@ -4091,7 +4685,7 @@
       <w:rPr>
         <w:noProof/>
       </w:rPr>
-      <w:t>2</w:t>
+      <w:t>1</w:t>
     </w:r>
     <w:r>
       <w:fldChar w:fldCharType="end"/>
@@ -5424,7 +6018,7 @@
 </file>
 
 <file path=customXml/itemProps1.xml><?xml version="1.0" encoding="utf-8"?>
-<ds:datastoreItem xmlns:ds="http://schemas.openxmlformats.org/officeDocument/2006/customXml" ds:itemID="{5005A32C-4F75-4AAB-B4C2-97C1BD01588B}">
+<ds:datastoreItem xmlns:ds="http://schemas.openxmlformats.org/officeDocument/2006/customXml" ds:itemID="{268B96CC-CEDF-49F6-8111-3F5A3DF7FA69}">
   <ds:schemaRefs>
     <ds:schemaRef ds:uri="http://schemas.openxmlformats.org/officeDocument/2006/bibliography"/>
   </ds:schemaRefs>

</xml_diff>